<commit_message>
Sugerencias de cambios en presupuesto y correcciones menores informe
</commit_message>
<xml_diff>
--- a/docs/Carta Gantt y Presupuestos.docx
+++ b/docs/Carta Gantt y Presupuestos.docx
@@ -1,28 +1,35 @@
 
 <file path=word/document.xml><?xml version="1.0" encoding="utf-8"?>
-<w:document xmlns:ve="http://schemas.openxmlformats.org/markup-compatibility/2006" xmlns:o="urn:schemas-microsoft-com:office:office" xmlns:r="http://schemas.openxmlformats.org/officeDocument/2006/relationships" xmlns:m="http://schemas.openxmlformats.org/officeDocument/2006/math" xmlns:v="urn:schemas-microsoft-com:vml" xmlns:wp="http://schemas.openxmlformats.org/drawingml/2006/wordprocessingDrawing" xmlns:w10="urn:schemas-microsoft-com:office:word" xmlns:w="http://schemas.openxmlformats.org/wordprocessingml/2006/main" xmlns:wne="http://schemas.microsoft.com/office/word/2006/wordml" xmlns:a="http://schemas.openxmlformats.org/drawingml/2006/main" xmlns:pic="http://schemas.openxmlformats.org/drawingml/2006/picture" xml:space="preserve">
+<w:document xmlns:wpc="http://schemas.microsoft.com/office/word/2010/wordprocessingCanvas" xmlns:mc="http://schemas.openxmlformats.org/markup-compatibility/2006" xmlns:o="urn:schemas-microsoft-com:office:office" xmlns:r="http://schemas.openxmlformats.org/officeDocument/2006/relationships" xmlns:m="http://schemas.openxmlformats.org/officeDocument/2006/math" xmlns:v="urn:schemas-microsoft-com:vml" xmlns:wp14="http://schemas.microsoft.com/office/word/2010/wordprocessingDrawing" xmlns:wp="http://schemas.openxmlformats.org/drawingml/2006/wordprocessingDrawing" xmlns:w10="urn:schemas-microsoft-com:office:word" xmlns:w="http://schemas.openxmlformats.org/wordprocessingml/2006/main" xmlns:w14="http://schemas.microsoft.com/office/word/2010/wordml" xmlns:wpg="http://schemas.microsoft.com/office/word/2010/wordprocessingGroup" xmlns:wpi="http://schemas.microsoft.com/office/word/2010/wordprocessingInk" xmlns:wne="http://schemas.microsoft.com/office/word/2006/wordml" xmlns:wps="http://schemas.microsoft.com/office/word/2010/wordprocessingShape" mc:Ignorable="w14 wp14">
   <w:body>
     <w:p>
       <w:pPr>
-        <w:pStyle w:val="Heading1"/>
+        <w:pStyle w:val="Ttulo1"/>
         <w:tabs>
-          <w:tab w:pos="5525" w:val="left" w:leader="none"/>
-          <w:tab w:pos="14965" w:val="left" w:leader="none"/>
+          <w:tab w:val="left" w:pos="5525"/>
+          <w:tab w:val="left" w:pos="14965"/>
         </w:tabs>
       </w:pPr>
       <w:r>
         <w:rPr>
           <w:rFonts w:ascii="Times New Roman"/>
           <w:color w:val="FFFFFF"/>
-          <w:shd w:fill="135176" w:color="auto" w:val="clear"/>
-        </w:rPr>
-        <w:t> </w:t>
+          <w:shd w:val="clear" w:color="auto" w:fill="135176"/>
+        </w:rPr>
+        <w:t xml:space="preserve"> </w:t>
+      </w:r>
+      <w:r>
+        <w:rPr>
+          <w:rFonts w:ascii="Times New Roman"/>
+          <w:color w:val="FFFFFF"/>
+          <w:shd w:val="clear" w:color="auto" w:fill="135176"/>
+        </w:rPr>
         <w:tab/>
       </w:r>
       <w:r>
         <w:rPr>
           <w:color w:val="FFFFFF"/>
-          <w:shd w:fill="135176" w:color="auto" w:val="clear"/>
+          <w:shd w:val="clear" w:color="auto" w:fill="135176"/>
         </w:rPr>
         <w:t>Informe</w:t>
       </w:r>
@@ -30,22 +37,30 @@
         <w:rPr>
           <w:color w:val="FFFFFF"/>
           <w:spacing w:val="-10"/>
-          <w:shd w:fill="135176" w:color="auto" w:val="clear"/>
-        </w:rPr>
-        <w:t> </w:t>
-      </w:r>
+          <w:shd w:val="clear" w:color="auto" w:fill="135176"/>
+        </w:rPr>
+        <w:t xml:space="preserve"> </w:t>
+      </w:r>
+      <w:proofErr w:type="spellStart"/>
       <w:r>
         <w:rPr>
           <w:color w:val="FFFFFF"/>
-          <w:shd w:fill="135176" w:color="auto" w:val="clear"/>
+          <w:shd w:val="clear" w:color="auto" w:fill="135176"/>
         </w:rPr>
         <w:t>GanttProject</w:t>
+      </w:r>
+      <w:proofErr w:type="spellEnd"/>
+      <w:r>
+        <w:rPr>
+          <w:color w:val="FFFFFF"/>
+          <w:shd w:val="clear" w:color="auto" w:fill="135176"/>
+        </w:rPr>
         <w:tab/>
       </w:r>
     </w:p>
     <w:p>
       <w:pPr>
-        <w:pStyle w:val="BodyText"/>
+        <w:pStyle w:val="Textoindependiente"/>
         <w:spacing w:before="3"/>
         <w:rPr>
           <w:sz w:val="33"/>
@@ -54,10 +69,11 @@
     </w:p>
     <w:p>
       <w:pPr>
-        <w:pStyle w:val="BodyText"/>
+        <w:pStyle w:val="Textoindependiente"/>
         <w:spacing w:line="307" w:lineRule="auto"/>
         <w:ind w:left="112" w:right="12657"/>
       </w:pPr>
+      <w:proofErr w:type="gramStart"/>
       <w:r>
         <w:rPr>
           <w:color w:val="135176"/>
@@ -69,7 +85,7 @@
           <w:color w:val="135176"/>
           <w:spacing w:val="-7"/>
         </w:rPr>
-        <w:t> </w:t>
+        <w:t xml:space="preserve"> </w:t>
       </w:r>
       <w:r>
         <w:rPr>
@@ -77,12 +93,13 @@
         </w:rPr>
         <w:t>:</w:t>
       </w:r>
+      <w:proofErr w:type="gramEnd"/>
       <w:r>
         <w:rPr>
           <w:color w:val="135176"/>
           <w:spacing w:val="-6"/>
         </w:rPr>
-        <w:t> </w:t>
+        <w:t xml:space="preserve"> </w:t>
       </w:r>
       <w:r>
         <w:rPr>
@@ -95,7 +112,7 @@
           <w:color w:val="135176"/>
           <w:spacing w:val="-6"/>
         </w:rPr>
-        <w:t> </w:t>
+        <w:t xml:space="preserve"> </w:t>
       </w:r>
       <w:r>
         <w:rPr>
@@ -108,7 +125,7 @@
           <w:color w:val="135176"/>
           <w:spacing w:val="-60"/>
         </w:rPr>
-        <w:t> </w:t>
+        <w:t xml:space="preserve"> </w:t>
       </w:r>
       <w:r>
         <w:rPr>
@@ -121,7 +138,7 @@
           <w:color w:val="135176"/>
           <w:spacing w:val="-2"/>
         </w:rPr>
-        <w:t> </w:t>
+        <w:t xml:space="preserve"> </w:t>
       </w:r>
       <w:r>
         <w:rPr>
@@ -134,7 +151,7 @@
           <w:color w:val="135176"/>
           <w:spacing w:val="-2"/>
         </w:rPr>
-        <w:t> </w:t>
+        <w:t xml:space="preserve"> </w:t>
       </w:r>
       <w:r>
         <w:rPr>
@@ -145,10 +162,11 @@
     </w:p>
     <w:p>
       <w:pPr>
-        <w:pStyle w:val="BodyText"/>
+        <w:pStyle w:val="Textoindependiente"/>
         <w:spacing w:line="306" w:lineRule="exact"/>
         <w:ind w:left="112"/>
       </w:pPr>
+      <w:proofErr w:type="gramStart"/>
       <w:r>
         <w:rPr>
           <w:color w:val="135176"/>
@@ -160,7 +178,7 @@
           <w:color w:val="135176"/>
           <w:spacing w:val="-5"/>
         </w:rPr>
-        <w:t> </w:t>
+        <w:t xml:space="preserve"> </w:t>
       </w:r>
       <w:r>
         <w:rPr>
@@ -168,12 +186,13 @@
         </w:rPr>
         <w:t>:</w:t>
       </w:r>
+      <w:proofErr w:type="gramEnd"/>
       <w:r>
         <w:rPr>
           <w:color w:val="135176"/>
           <w:spacing w:val="-4"/>
         </w:rPr>
-        <w:t> </w:t>
+        <w:t xml:space="preserve"> </w:t>
       </w:r>
       <w:r>
         <w:rPr>
@@ -184,22 +203,44 @@
     </w:p>
     <w:p>
       <w:pPr>
-        <w:pStyle w:val="BodyText"/>
-        <w:spacing w:line="307" w:lineRule="auto" w:before="85"/>
+        <w:pStyle w:val="Textoindependiente"/>
+        <w:spacing w:before="85" w:line="307" w:lineRule="auto"/>
         <w:ind w:left="112" w:right="10670"/>
       </w:pPr>
-      <w:r>
-        <w:rPr>
-          <w:color w:val="135176"/>
-        </w:rPr>
-        <w:t>Organización : Facultad de Ingenieria – UNSJ</w:t>
+      <w:proofErr w:type="gramStart"/>
+      <w:r>
+        <w:rPr>
+          <w:color w:val="135176"/>
+        </w:rPr>
+        <w:t>Organización :</w:t>
+      </w:r>
+      <w:proofErr w:type="gramEnd"/>
+      <w:r>
+        <w:rPr>
+          <w:color w:val="135176"/>
+        </w:rPr>
+        <w:t xml:space="preserve"> Facultad de </w:t>
+      </w:r>
+      <w:proofErr w:type="spellStart"/>
+      <w:r>
+        <w:rPr>
+          <w:color w:val="135176"/>
+        </w:rPr>
+        <w:t>Ingenieria</w:t>
+      </w:r>
+      <w:proofErr w:type="spellEnd"/>
+      <w:r>
+        <w:rPr>
+          <w:color w:val="135176"/>
+        </w:rPr>
+        <w:t xml:space="preserve"> – UNSJ</w:t>
       </w:r>
       <w:r>
         <w:rPr>
           <w:color w:val="135176"/>
           <w:spacing w:val="-61"/>
         </w:rPr>
-        <w:t> </w:t>
+        <w:t xml:space="preserve"> </w:t>
       </w:r>
       <w:r>
         <w:rPr>
@@ -212,7 +253,7 @@
           <w:color w:val="135176"/>
           <w:spacing w:val="-2"/>
         </w:rPr>
-        <w:t> </w:t>
+        <w:t xml:space="preserve"> </w:t>
       </w:r>
       <w:r>
         <w:rPr>
@@ -225,7 +266,7 @@
           <w:color w:val="135176"/>
           <w:spacing w:val="-1"/>
         </w:rPr>
-        <w:t> </w:t>
+        <w:t xml:space="preserve"> </w:t>
       </w:r>
       <w:r>
         <w:rPr>
@@ -236,7 +277,7 @@
     </w:p>
     <w:p>
       <w:pPr>
-        <w:pStyle w:val="BodyText"/>
+        <w:pStyle w:val="Textoindependiente"/>
         <w:spacing w:before="13"/>
         <w:rPr>
           <w:sz w:val="14"/>
@@ -245,9 +286,10 @@
     </w:p>
     <w:p>
       <w:pPr>
-        <w:pStyle w:val="BodyText"/>
+        <w:pStyle w:val="Textoindependiente"/>
         <w:ind w:left="112"/>
       </w:pPr>
+      <w:proofErr w:type="gramStart"/>
       <w:r>
         <w:rPr>
           <w:color w:val="135176"/>
@@ -259,7 +301,7 @@
           <w:color w:val="135176"/>
           <w:spacing w:val="-1"/>
         </w:rPr>
-        <w:t> </w:t>
+        <w:t xml:space="preserve"> </w:t>
       </w:r>
       <w:r>
         <w:rPr>
@@ -267,12 +309,12 @@
         </w:rPr>
         <w:t>:</w:t>
       </w:r>
+      <w:proofErr w:type="gramEnd"/>
     </w:p>
     <w:p>
       <w:pPr>
         <w:spacing w:before="92"/>
-        <w:ind w:left="312" w:right="0" w:firstLine="0"/>
-        <w:jc w:val="left"/>
+        <w:ind w:left="312"/>
         <w:rPr>
           <w:sz w:val="16"/>
         </w:rPr>
@@ -290,7 +332,7 @@
           <w:spacing w:val="-9"/>
           <w:sz w:val="16"/>
         </w:rPr>
-        <w:t> </w:t>
+        <w:t xml:space="preserve"> </w:t>
       </w:r>
       <w:r>
         <w:rPr>
@@ -305,7 +347,7 @@
           <w:spacing w:val="-8"/>
           <w:sz w:val="16"/>
         </w:rPr>
-        <w:t> </w:t>
+        <w:t xml:space="preserve"> </w:t>
       </w:r>
       <w:r>
         <w:rPr>
@@ -320,8 +362,9 @@
           <w:spacing w:val="-9"/>
           <w:sz w:val="16"/>
         </w:rPr>
-        <w:t> </w:t>
-      </w:r>
+        <w:t xml:space="preserve"> </w:t>
+      </w:r>
+      <w:proofErr w:type="spellStart"/>
       <w:r>
         <w:rPr>
           <w:color w:val="135176"/>
@@ -329,14 +372,16 @@
         </w:rPr>
         <w:t>Logicos</w:t>
       </w:r>
+      <w:proofErr w:type="spellEnd"/>
       <w:r>
         <w:rPr>
           <w:color w:val="135176"/>
           <w:spacing w:val="-8"/>
           <w:sz w:val="16"/>
         </w:rPr>
-        <w:t> </w:t>
-      </w:r>
+        <w:t xml:space="preserve"> </w:t>
+      </w:r>
+      <w:proofErr w:type="spellStart"/>
       <w:r>
         <w:rPr>
           <w:color w:val="135176"/>
@@ -344,13 +389,14 @@
         </w:rPr>
         <w:t>Combinacionales</w:t>
       </w:r>
+      <w:proofErr w:type="spellEnd"/>
       <w:r>
         <w:rPr>
           <w:color w:val="135176"/>
           <w:spacing w:val="-8"/>
           <w:sz w:val="16"/>
         </w:rPr>
-        <w:t> </w:t>
+        <w:t xml:space="preserve"> </w:t>
       </w:r>
       <w:r>
         <w:rPr>
@@ -365,8 +411,9 @@
           <w:spacing w:val="-9"/>
           <w:sz w:val="16"/>
         </w:rPr>
-        <w:t> </w:t>
-      </w:r>
+        <w:t xml:space="preserve"> </w:t>
+      </w:r>
+      <w:proofErr w:type="spellStart"/>
       <w:r>
         <w:rPr>
           <w:color w:val="135176"/>
@@ -374,13 +421,14 @@
         </w:rPr>
         <w:t>unicamente</w:t>
       </w:r>
+      <w:proofErr w:type="spellEnd"/>
       <w:r>
         <w:rPr>
           <w:color w:val="135176"/>
           <w:spacing w:val="-8"/>
           <w:sz w:val="16"/>
         </w:rPr>
-        <w:t> </w:t>
+        <w:t xml:space="preserve"> </w:t>
       </w:r>
       <w:r>
         <w:rPr>
@@ -395,7 +443,7 @@
           <w:spacing w:val="-9"/>
           <w:sz w:val="16"/>
         </w:rPr>
-        <w:t> </w:t>
+        <w:t xml:space="preserve"> </w:t>
       </w:r>
       <w:r>
         <w:rPr>
@@ -407,7 +455,7 @@
     </w:p>
     <w:p>
       <w:pPr>
-        <w:pStyle w:val="BodyText"/>
+        <w:pStyle w:val="Textoindependiente"/>
         <w:spacing w:before="4"/>
         <w:rPr>
           <w:sz w:val="13"/>
@@ -416,9 +464,10 @@
     </w:p>
     <w:p>
       <w:pPr>
-        <w:pStyle w:val="BodyText"/>
+        <w:pStyle w:val="Textoindependiente"/>
         <w:ind w:left="112"/>
       </w:pPr>
+      <w:proofErr w:type="gramStart"/>
       <w:r>
         <w:rPr>
           <w:color w:val="135176"/>
@@ -430,7 +479,7 @@
           <w:color w:val="135176"/>
           <w:spacing w:val="2"/>
         </w:rPr>
-        <w:t> </w:t>
+        <w:t xml:space="preserve"> </w:t>
       </w:r>
       <w:r>
         <w:rPr>
@@ -438,12 +487,13 @@
         </w:rPr>
         <w:t>:</w:t>
       </w:r>
+      <w:proofErr w:type="gramEnd"/>
       <w:r>
         <w:rPr>
           <w:color w:val="135176"/>
           <w:spacing w:val="2"/>
         </w:rPr>
-        <w:t> </w:t>
+        <w:t xml:space="preserve"> </w:t>
       </w:r>
       <w:r>
         <w:rPr>
@@ -456,7 +506,7 @@
           <w:color w:val="135176"/>
           <w:spacing w:val="2"/>
         </w:rPr>
-        <w:t> </w:t>
+        <w:t xml:space="preserve"> </w:t>
       </w:r>
       <w:r>
         <w:rPr>
@@ -467,38 +517,24 @@
     </w:p>
     <w:p>
       <w:pPr>
-        <w:spacing w:after="0"/>
         <w:sectPr>
-          <w:headerReference w:type="default" r:id="rId5"/>
-          <w:footerReference w:type="default" r:id="rId6"/>
+          <w:headerReference w:type="default" r:id="rId7"/>
+          <w:footerReference w:type="default" r:id="rId8"/>
           <w:type w:val="continuous"/>
           <w:pgSz w:w="16840" w:h="11900" w:orient="landscape"/>
-          <w:pgMar w:header="579" w:footer="916" w:top="1140" w:bottom="1100" w:left="880" w:right="860"/>
+          <w:pgMar w:top="1140" w:right="860" w:bottom="1100" w:left="880" w:header="579" w:footer="916" w:gutter="0"/>
           <w:pgNumType w:start="1"/>
+          <w:cols w:space="720"/>
         </w:sectPr>
       </w:pPr>
     </w:p>
     <w:tbl>
       <w:tblPr>
+        <w:tblStyle w:val="TableNormal"/>
         <w:tblW w:w="0" w:type="auto"/>
-        <w:jc w:val="left"/>
         <w:tblInd w:w="122" w:type="dxa"/>
-        <w:tblBorders>
-          <w:top w:val="none" w:sz="0" w:space="0" w:color="auto"/>
-          <w:left w:val="none" w:sz="0" w:space="0" w:color="auto"/>
-          <w:bottom w:val="none" w:sz="0" w:space="0" w:color="auto"/>
-          <w:right w:val="none" w:sz="0" w:space="0" w:color="auto"/>
-          <w:insideH w:val="none" w:sz="0" w:space="0" w:color="auto"/>
-          <w:insideV w:val="none" w:sz="0" w:space="0" w:color="auto"/>
-        </w:tblBorders>
         <w:tblLayout w:type="fixed"/>
-        <w:tblCellMar>
-          <w:top w:w="0" w:type="dxa"/>
-          <w:left w:w="0" w:type="dxa"/>
-          <w:bottom w:w="0" w:type="dxa"/>
-          <w:right w:w="0" w:type="dxa"/>
-        </w:tblCellMar>
-        <w:tblLook w:val="01E0"/>
+        <w:tblLook w:val="01E0" w:firstRow="1" w:lastRow="1" w:firstColumn="1" w:lastColumn="1" w:noHBand="0" w:noVBand="0"/>
       </w:tblPr>
       <w:tblGrid>
         <w:gridCol w:w="200"/>
@@ -514,7 +550,7 @@
       </w:tblGrid>
       <w:tr>
         <w:trPr>
-          <w:trHeight w:val="465" w:hRule="atLeast"/>
+          <w:trHeight w:val="465"/>
         </w:trPr>
         <w:tc>
           <w:tcPr>
@@ -525,7 +561,7 @@
           <w:p>
             <w:pPr>
               <w:pStyle w:val="TableParagraph"/>
-              <w:spacing w:line="445" w:lineRule="exact" w:before="0"/>
+              <w:spacing w:before="0" w:line="445" w:lineRule="exact"/>
               <w:ind w:left="6013" w:right="5997"/>
               <w:jc w:val="center"/>
               <w:rPr>
@@ -537,6 +573,7 @@
                 <w:color w:val="FFFFFF"/>
                 <w:sz w:val="40"/>
               </w:rPr>
+              <w:lastRenderedPageBreak/>
               <w:t>Lista</w:t>
             </w:r>
             <w:r>
@@ -545,7 +582,7 @@
                 <w:spacing w:val="-3"/>
                 <w:sz w:val="40"/>
               </w:rPr>
-              <w:t> </w:t>
+              <w:t xml:space="preserve"> </w:t>
             </w:r>
             <w:r>
               <w:rPr>
@@ -560,21 +597,29 @@
                 <w:spacing w:val="-3"/>
                 <w:sz w:val="40"/>
               </w:rPr>
-              <w:t> </w:t>
-            </w:r>
+              <w:t xml:space="preserve"> </w:t>
+            </w:r>
+            <w:commentRangeStart w:id="0"/>
             <w:r>
               <w:rPr>
                 <w:color w:val="FFFFFF"/>
                 <w:sz w:val="40"/>
               </w:rPr>
               <w:t>tareas</w:t>
+            </w:r>
+            <w:commentRangeEnd w:id="0"/>
+            <w:r>
+              <w:rPr>
+                <w:rStyle w:val="Refdecomentario"/>
+              </w:rPr>
+              <w:commentReference w:id="0"/>
             </w:r>
           </w:p>
         </w:tc>
       </w:tr>
       <w:tr>
         <w:trPr>
-          <w:trHeight w:val="1035" w:hRule="atLeast"/>
+          <w:trHeight w:val="1035"/>
         </w:trPr>
         <w:tc>
           <w:tcPr>
@@ -585,16 +630,10 @@
           <w:p>
             <w:pPr>
               <w:pStyle w:val="TableParagraph"/>
-              <w:spacing w:line="240" w:lineRule="auto" w:before="97"/>
+              <w:spacing w:before="97" w:line="240" w:lineRule="auto"/>
               <w:ind w:left="210"/>
-              <w:rPr>
-                <w:sz w:val="22"/>
-              </w:rPr>
-            </w:pPr>
-            <w:r>
-              <w:rPr>
-                <w:sz w:val="22"/>
-              </w:rPr>
+            </w:pPr>
+            <w:r>
               <w:t>Nombre</w:t>
             </w:r>
           </w:p>
@@ -607,7 +646,7 @@
           <w:p>
             <w:pPr>
               <w:pStyle w:val="TableParagraph"/>
-              <w:spacing w:line="240" w:lineRule="auto" w:before="4"/>
+              <w:spacing w:before="4" w:line="240" w:lineRule="auto"/>
               <w:rPr>
                 <w:sz w:val="23"/>
               </w:rPr>
@@ -616,30 +655,20 @@
           <w:p>
             <w:pPr>
               <w:pStyle w:val="TableParagraph"/>
-              <w:spacing w:line="240" w:lineRule="auto" w:before="0"/>
+              <w:spacing w:before="0" w:line="240" w:lineRule="auto"/>
               <w:ind w:right="33"/>
               <w:jc w:val="right"/>
-              <w:rPr>
-                <w:sz w:val="22"/>
-              </w:rPr>
-            </w:pPr>
-            <w:r>
-              <w:rPr>
-                <w:sz w:val="22"/>
-              </w:rPr>
+            </w:pPr>
+            <w:r>
               <w:t>Fecha</w:t>
             </w:r>
             <w:r>
               <w:rPr>
                 <w:spacing w:val="-4"/>
-                <w:sz w:val="22"/>
-              </w:rPr>
-              <w:t> </w:t>
-            </w:r>
-            <w:r>
-              <w:rPr>
-                <w:sz w:val="22"/>
-              </w:rPr>
+              </w:rPr>
+              <w:t xml:space="preserve"> </w:t>
+            </w:r>
+            <w:r>
               <w:t>de</w:t>
             </w:r>
           </w:p>
@@ -652,7 +681,7 @@
           <w:p>
             <w:pPr>
               <w:pStyle w:val="TableParagraph"/>
-              <w:spacing w:line="240" w:lineRule="auto" w:before="4"/>
+              <w:spacing w:before="4" w:line="240" w:lineRule="auto"/>
               <w:rPr>
                 <w:sz w:val="23"/>
               </w:rPr>
@@ -661,16 +690,10 @@
           <w:p>
             <w:pPr>
               <w:pStyle w:val="TableParagraph"/>
-              <w:spacing w:line="240" w:lineRule="auto" w:before="0"/>
+              <w:spacing w:before="0" w:line="240" w:lineRule="auto"/>
               <w:ind w:left="34"/>
-              <w:rPr>
-                <w:sz w:val="22"/>
-              </w:rPr>
-            </w:pPr>
-            <w:r>
-              <w:rPr>
-                <w:sz w:val="22"/>
-              </w:rPr>
+            </w:pPr>
+            <w:r>
               <w:t>inicio</w:t>
             </w:r>
           </w:p>
@@ -683,7 +706,7 @@
           <w:p>
             <w:pPr>
               <w:pStyle w:val="TableParagraph"/>
-              <w:spacing w:line="240" w:lineRule="auto" w:before="0"/>
+              <w:spacing w:before="0" w:line="240" w:lineRule="auto"/>
               <w:rPr>
                 <w:sz w:val="26"/>
               </w:rPr>
@@ -692,29 +715,19 @@
           <w:p>
             <w:pPr>
               <w:pStyle w:val="TableParagraph"/>
-              <w:spacing w:line="240" w:lineRule="auto" w:before="218"/>
+              <w:spacing w:before="218" w:line="240" w:lineRule="auto"/>
               <w:ind w:left="129"/>
-              <w:rPr>
-                <w:sz w:val="22"/>
-              </w:rPr>
-            </w:pPr>
-            <w:r>
-              <w:rPr>
-                <w:sz w:val="22"/>
-              </w:rPr>
+            </w:pPr>
+            <w:r>
               <w:t>Fecha</w:t>
             </w:r>
             <w:r>
               <w:rPr>
                 <w:spacing w:val="-5"/>
-                <w:sz w:val="22"/>
-              </w:rPr>
-              <w:t> </w:t>
-            </w:r>
-            <w:r>
-              <w:rPr>
-                <w:sz w:val="22"/>
-              </w:rPr>
+              </w:rPr>
+              <w:t xml:space="preserve"> </w:t>
+            </w:r>
+            <w:r>
               <w:t>de</w:t>
             </w:r>
           </w:p>
@@ -727,7 +740,7 @@
           <w:p>
             <w:pPr>
               <w:pStyle w:val="TableParagraph"/>
-              <w:spacing w:line="240" w:lineRule="auto" w:before="0"/>
+              <w:spacing w:before="0" w:line="240" w:lineRule="auto"/>
               <w:rPr>
                 <w:sz w:val="26"/>
               </w:rPr>
@@ -736,16 +749,10 @@
           <w:p>
             <w:pPr>
               <w:pStyle w:val="TableParagraph"/>
-              <w:spacing w:line="240" w:lineRule="auto" w:before="218"/>
+              <w:spacing w:before="218" w:line="240" w:lineRule="auto"/>
               <w:ind w:left="33"/>
-              <w:rPr>
-                <w:sz w:val="22"/>
-              </w:rPr>
-            </w:pPr>
-            <w:r>
-              <w:rPr>
-                <w:sz w:val="22"/>
-              </w:rPr>
+            </w:pPr>
+            <w:r>
               <w:t>fin</w:t>
             </w:r>
           </w:p>
@@ -758,16 +765,10 @@
           <w:p>
             <w:pPr>
               <w:pStyle w:val="TableParagraph"/>
-              <w:spacing w:line="240" w:lineRule="auto" w:before="97"/>
+              <w:spacing w:before="97" w:line="240" w:lineRule="auto"/>
               <w:ind w:left="275"/>
-              <w:rPr>
-                <w:sz w:val="22"/>
-              </w:rPr>
-            </w:pPr>
-            <w:r>
-              <w:rPr>
-                <w:sz w:val="22"/>
-              </w:rPr>
+            </w:pPr>
+            <w:r>
               <w:t>Horas</w:t>
             </w:r>
           </w:p>
@@ -780,7 +781,7 @@
           <w:p>
             <w:pPr>
               <w:pStyle w:val="TableParagraph"/>
-              <w:spacing w:line="240" w:lineRule="auto" w:before="4"/>
+              <w:spacing w:before="4" w:line="240" w:lineRule="auto"/>
               <w:rPr>
                 <w:sz w:val="23"/>
               </w:rPr>
@@ -789,16 +790,10 @@
           <w:p>
             <w:pPr>
               <w:pStyle w:val="TableParagraph"/>
-              <w:spacing w:line="240" w:lineRule="auto" w:before="0"/>
+              <w:spacing w:before="0" w:line="240" w:lineRule="auto"/>
               <w:ind w:left="1068"/>
-              <w:rPr>
-                <w:sz w:val="22"/>
-              </w:rPr>
-            </w:pPr>
-            <w:r>
-              <w:rPr>
-                <w:sz w:val="22"/>
-              </w:rPr>
+            </w:pPr>
+            <w:r>
               <w:t>Duración</w:t>
             </w:r>
           </w:p>
@@ -812,16 +807,10 @@
           <w:p>
             <w:pPr>
               <w:pStyle w:val="TableParagraph"/>
-              <w:spacing w:line="240" w:lineRule="auto" w:before="97"/>
+              <w:spacing w:before="97" w:line="240" w:lineRule="auto"/>
               <w:ind w:left="440"/>
-              <w:rPr>
-                <w:sz w:val="22"/>
-              </w:rPr>
-            </w:pPr>
-            <w:r>
-              <w:rPr>
-                <w:sz w:val="22"/>
-              </w:rPr>
+            </w:pPr>
+            <w:r>
               <w:t>Recursos</w:t>
             </w:r>
           </w:p>
@@ -829,7 +818,7 @@
       </w:tr>
       <w:tr>
         <w:trPr>
-          <w:trHeight w:val="289" w:hRule="atLeast"/>
+          <w:trHeight w:val="289"/>
         </w:trPr>
         <w:tc>
           <w:tcPr>
@@ -844,7 +833,7 @@
           <w:p>
             <w:pPr>
               <w:pStyle w:val="TableParagraph"/>
-              <w:spacing w:line="240" w:lineRule="auto" w:before="0"/>
+              <w:spacing w:before="0" w:line="240" w:lineRule="auto"/>
               <w:rPr>
                 <w:rFonts w:ascii="Times New Roman"/>
                 <w:sz w:val="18"/>
@@ -878,7 +867,7 @@
                 <w:spacing w:val="-1"/>
                 <w:sz w:val="18"/>
               </w:rPr>
-              <w:t> </w:t>
+              <w:t xml:space="preserve"> </w:t>
             </w:r>
             <w:r>
               <w:rPr>
@@ -891,7 +880,7 @@
                 <w:spacing w:val="-1"/>
                 <w:sz w:val="18"/>
               </w:rPr>
-              <w:t> </w:t>
+              <w:t xml:space="preserve"> </w:t>
             </w:r>
             <w:r>
               <w:rPr>
@@ -904,7 +893,7 @@
                 <w:spacing w:val="-1"/>
                 <w:sz w:val="18"/>
               </w:rPr>
-              <w:t> </w:t>
+              <w:t xml:space="preserve"> </w:t>
             </w:r>
             <w:r>
               <w:rPr>
@@ -1035,18 +1024,20 @@
                 <w:sz w:val="18"/>
               </w:rPr>
             </w:pPr>
+            <w:proofErr w:type="spellStart"/>
             <w:r>
               <w:rPr>
                 <w:sz w:val="18"/>
               </w:rPr>
               <w:t>Electronico</w:t>
             </w:r>
+            <w:proofErr w:type="spellEnd"/>
           </w:p>
         </w:tc>
       </w:tr>
       <w:tr>
         <w:trPr>
-          <w:trHeight w:val="289" w:hRule="atLeast"/>
+          <w:trHeight w:val="289"/>
         </w:trPr>
         <w:tc>
           <w:tcPr>
@@ -1094,7 +1085,7 @@
                 <w:spacing w:val="-3"/>
                 <w:sz w:val="18"/>
               </w:rPr>
-              <w:t> </w:t>
+              <w:t xml:space="preserve"> </w:t>
             </w:r>
             <w:r>
               <w:rPr>
@@ -1107,7 +1098,7 @@
                 <w:spacing w:val="-2"/>
                 <w:sz w:val="18"/>
               </w:rPr>
-              <w:t> </w:t>
+              <w:t xml:space="preserve"> </w:t>
             </w:r>
             <w:r>
               <w:rPr>
@@ -1120,7 +1111,7 @@
                 <w:spacing w:val="-3"/>
                 <w:sz w:val="18"/>
               </w:rPr>
-              <w:t> </w:t>
+              <w:t xml:space="preserve"> </w:t>
             </w:r>
             <w:r>
               <w:rPr>
@@ -1251,18 +1242,20 @@
                 <w:sz w:val="18"/>
               </w:rPr>
             </w:pPr>
+            <w:proofErr w:type="spellStart"/>
             <w:r>
               <w:rPr>
                 <w:sz w:val="18"/>
               </w:rPr>
               <w:t>Electronico</w:t>
             </w:r>
+            <w:proofErr w:type="spellEnd"/>
           </w:p>
         </w:tc>
       </w:tr>
       <w:tr>
         <w:trPr>
-          <w:trHeight w:val="289" w:hRule="atLeast"/>
+          <w:trHeight w:val="289"/>
         </w:trPr>
         <w:tc>
           <w:tcPr>
@@ -1310,20 +1303,22 @@
                 <w:spacing w:val="-3"/>
                 <w:sz w:val="18"/>
               </w:rPr>
-              <w:t> </w:t>
-            </w:r>
+              <w:t xml:space="preserve"> </w:t>
+            </w:r>
+            <w:proofErr w:type="spellStart"/>
             <w:r>
               <w:rPr>
                 <w:sz w:val="18"/>
               </w:rPr>
               <w:t>Hex</w:t>
             </w:r>
+            <w:proofErr w:type="spellEnd"/>
             <w:r>
               <w:rPr>
                 <w:spacing w:val="-2"/>
                 <w:sz w:val="18"/>
               </w:rPr>
-              <w:t> </w:t>
+              <w:t xml:space="preserve"> </w:t>
             </w:r>
             <w:r>
               <w:rPr>
@@ -1336,7 +1331,7 @@
                 <w:spacing w:val="-3"/>
                 <w:sz w:val="18"/>
               </w:rPr>
-              <w:t> </w:t>
+              <w:t xml:space="preserve"> </w:t>
             </w:r>
             <w:r>
               <w:rPr>
@@ -1467,18 +1462,20 @@
                 <w:sz w:val="18"/>
               </w:rPr>
             </w:pPr>
+            <w:proofErr w:type="spellStart"/>
             <w:r>
               <w:rPr>
                 <w:sz w:val="18"/>
               </w:rPr>
               <w:t>Electronico</w:t>
             </w:r>
+            <w:proofErr w:type="spellEnd"/>
           </w:p>
         </w:tc>
       </w:tr>
       <w:tr>
         <w:trPr>
-          <w:trHeight w:val="289" w:hRule="atLeast"/>
+          <w:trHeight w:val="289"/>
         </w:trPr>
         <w:tc>
           <w:tcPr>
@@ -1515,12 +1512,14 @@
                 <w:sz w:val="18"/>
               </w:rPr>
             </w:pPr>
+            <w:proofErr w:type="spellStart"/>
             <w:r>
               <w:rPr>
                 <w:sz w:val="18"/>
               </w:rPr>
               <w:t>Multiplexer</w:t>
             </w:r>
+            <w:proofErr w:type="spellEnd"/>
           </w:p>
         </w:tc>
         <w:tc>
@@ -1644,18 +1643,20 @@
                 <w:sz w:val="18"/>
               </w:rPr>
             </w:pPr>
+            <w:proofErr w:type="spellStart"/>
             <w:r>
               <w:rPr>
                 <w:sz w:val="18"/>
               </w:rPr>
               <w:t>Electronico</w:t>
             </w:r>
+            <w:proofErr w:type="spellEnd"/>
           </w:p>
         </w:tc>
       </w:tr>
       <w:tr>
         <w:trPr>
-          <w:trHeight w:val="289" w:hRule="atLeast"/>
+          <w:trHeight w:val="289"/>
         </w:trPr>
         <w:tc>
           <w:tcPr>
@@ -1821,18 +1822,20 @@
                 <w:sz w:val="18"/>
               </w:rPr>
             </w:pPr>
+            <w:proofErr w:type="spellStart"/>
             <w:r>
               <w:rPr>
                 <w:sz w:val="18"/>
               </w:rPr>
               <w:t>Electronico</w:t>
             </w:r>
+            <w:proofErr w:type="spellEnd"/>
           </w:p>
         </w:tc>
       </w:tr>
       <w:tr>
         <w:trPr>
-          <w:trHeight w:val="289" w:hRule="atLeast"/>
+          <w:trHeight w:val="289"/>
         </w:trPr>
         <w:tc>
           <w:tcPr>
@@ -1846,7 +1849,7 @@
           <w:p>
             <w:pPr>
               <w:pStyle w:val="TableParagraph"/>
-              <w:spacing w:line="240" w:lineRule="auto" w:before="0"/>
+              <w:spacing w:before="0" w:line="240" w:lineRule="auto"/>
               <w:rPr>
                 <w:rFonts w:ascii="Times New Roman"/>
                 <w:sz w:val="18"/>
@@ -1869,18 +1872,20 @@
                 <w:sz w:val="18"/>
               </w:rPr>
             </w:pPr>
+            <w:proofErr w:type="spellStart"/>
             <w:r>
               <w:rPr>
                 <w:sz w:val="18"/>
               </w:rPr>
               <w:t>Finalizacion</w:t>
             </w:r>
+            <w:proofErr w:type="spellEnd"/>
             <w:r>
               <w:rPr>
                 <w:spacing w:val="-5"/>
                 <w:sz w:val="18"/>
               </w:rPr>
-              <w:t> </w:t>
+              <w:t xml:space="preserve"> </w:t>
             </w:r>
             <w:r>
               <w:rPr>
@@ -1893,7 +1898,7 @@
                 <w:spacing w:val="-5"/>
                 <w:sz w:val="18"/>
               </w:rPr>
-              <w:t> </w:t>
+              <w:t xml:space="preserve"> </w:t>
             </w:r>
             <w:r>
               <w:rPr>
@@ -1995,7 +2000,7 @@
           <w:p>
             <w:pPr>
               <w:pStyle w:val="TableParagraph"/>
-              <w:spacing w:line="240" w:lineRule="auto" w:before="0"/>
+              <w:spacing w:before="0" w:line="240" w:lineRule="auto"/>
               <w:rPr>
                 <w:rFonts w:ascii="Times New Roman"/>
                 <w:sz w:val="18"/>
@@ -2013,7 +2018,7 @@
           <w:p>
             <w:pPr>
               <w:pStyle w:val="TableParagraph"/>
-              <w:spacing w:line="240" w:lineRule="auto" w:before="0"/>
+              <w:spacing w:before="0" w:line="240" w:lineRule="auto"/>
               <w:rPr>
                 <w:rFonts w:ascii="Times New Roman"/>
                 <w:sz w:val="18"/>
@@ -2024,7 +2029,7 @@
       </w:tr>
       <w:tr>
         <w:trPr>
-          <w:trHeight w:val="289" w:hRule="atLeast"/>
+          <w:trHeight w:val="289"/>
         </w:trPr>
         <w:tc>
           <w:tcPr>
@@ -2038,7 +2043,7 @@
           <w:p>
             <w:pPr>
               <w:pStyle w:val="TableParagraph"/>
-              <w:spacing w:line="240" w:lineRule="auto" w:before="0"/>
+              <w:spacing w:before="0" w:line="240" w:lineRule="auto"/>
               <w:rPr>
                 <w:rFonts w:ascii="Times New Roman"/>
                 <w:sz w:val="18"/>
@@ -2072,7 +2077,7 @@
                 <w:spacing w:val="-6"/>
                 <w:sz w:val="18"/>
               </w:rPr>
-              <w:t> </w:t>
+              <w:t xml:space="preserve"> </w:t>
             </w:r>
             <w:r>
               <w:rPr>
@@ -2085,7 +2090,7 @@
                 <w:spacing w:val="-6"/>
                 <w:sz w:val="18"/>
               </w:rPr>
-              <w:t> </w:t>
+              <w:t xml:space="preserve"> </w:t>
             </w:r>
             <w:r>
               <w:rPr>
@@ -2216,18 +2221,20 @@
                 <w:sz w:val="18"/>
               </w:rPr>
             </w:pPr>
+            <w:proofErr w:type="spellStart"/>
             <w:r>
               <w:rPr>
                 <w:sz w:val="18"/>
               </w:rPr>
               <w:t>Electronico</w:t>
             </w:r>
+            <w:proofErr w:type="spellEnd"/>
           </w:p>
         </w:tc>
       </w:tr>
       <w:tr>
         <w:trPr>
-          <w:trHeight w:val="286" w:hRule="atLeast"/>
+          <w:trHeight w:val="286"/>
         </w:trPr>
         <w:tc>
           <w:tcPr>
@@ -2242,7 +2249,7 @@
           <w:p>
             <w:pPr>
               <w:pStyle w:val="TableParagraph"/>
-              <w:spacing w:line="240" w:lineRule="auto" w:before="0"/>
+              <w:spacing w:before="0" w:line="240" w:lineRule="auto"/>
               <w:rPr>
                 <w:rFonts w:ascii="Times New Roman"/>
                 <w:sz w:val="18"/>
@@ -2267,25 +2274,29 @@
                 <w:sz w:val="18"/>
               </w:rPr>
             </w:pPr>
+            <w:proofErr w:type="spellStart"/>
             <w:r>
               <w:rPr>
                 <w:sz w:val="18"/>
               </w:rPr>
               <w:t>Presentacion</w:t>
             </w:r>
+            <w:proofErr w:type="spellEnd"/>
             <w:r>
               <w:rPr>
                 <w:spacing w:val="-9"/>
                 <w:sz w:val="18"/>
               </w:rPr>
-              <w:t> </w:t>
-            </w:r>
+              <w:t xml:space="preserve"> </w:t>
+            </w:r>
+            <w:proofErr w:type="spellStart"/>
             <w:r>
               <w:rPr>
                 <w:sz w:val="18"/>
               </w:rPr>
               <w:t>Prezi</w:t>
             </w:r>
+            <w:proofErr w:type="spellEnd"/>
           </w:p>
         </w:tc>
         <w:tc>
@@ -2431,49 +2442,38 @@
                 <w:sz w:val="18"/>
               </w:rPr>
             </w:pPr>
+            <w:proofErr w:type="spellStart"/>
             <w:r>
               <w:rPr>
                 <w:sz w:val="18"/>
               </w:rPr>
               <w:t>Electronico</w:t>
             </w:r>
+            <w:proofErr w:type="spellEnd"/>
           </w:p>
         </w:tc>
       </w:tr>
     </w:tbl>
     <w:p>
       <w:pPr>
-        <w:spacing w:after="0" w:line="253" w:lineRule="exact"/>
+        <w:spacing w:line="253" w:lineRule="exact"/>
         <w:rPr>
           <w:sz w:val="18"/>
         </w:rPr>
         <w:sectPr>
           <w:pgSz w:w="16840" w:h="11900" w:orient="landscape"/>
-          <w:pgMar w:header="579" w:footer="916" w:top="1140" w:bottom="1100" w:left="880" w:right="860"/>
+          <w:pgMar w:top="1140" w:right="860" w:bottom="1100" w:left="880" w:header="579" w:footer="916" w:gutter="0"/>
+          <w:cols w:space="720"/>
         </w:sectPr>
       </w:pPr>
     </w:p>
     <w:tbl>
       <w:tblPr>
+        <w:tblStyle w:val="TableNormal"/>
         <w:tblW w:w="0" w:type="auto"/>
-        <w:jc w:val="left"/>
         <w:tblInd w:w="119" w:type="dxa"/>
-        <w:tblBorders>
-          <w:top w:val="none" w:sz="0" w:space="0" w:color="auto"/>
-          <w:left w:val="none" w:sz="0" w:space="0" w:color="auto"/>
-          <w:bottom w:val="none" w:sz="0" w:space="0" w:color="auto"/>
-          <w:right w:val="none" w:sz="0" w:space="0" w:color="auto"/>
-          <w:insideH w:val="none" w:sz="0" w:space="0" w:color="auto"/>
-          <w:insideV w:val="none" w:sz="0" w:space="0" w:color="auto"/>
-        </w:tblBorders>
         <w:tblLayout w:type="fixed"/>
-        <w:tblCellMar>
-          <w:top w:w="0" w:type="dxa"/>
-          <w:left w:w="0" w:type="dxa"/>
-          <w:bottom w:w="0" w:type="dxa"/>
-          <w:right w:w="0" w:type="dxa"/>
-        </w:tblCellMar>
-        <w:tblLook w:val="01E0"/>
+        <w:tblLook w:val="01E0" w:firstRow="1" w:lastRow="1" w:firstColumn="1" w:lastColumn="1" w:noHBand="0" w:noVBand="0"/>
       </w:tblPr>
       <w:tblGrid>
         <w:gridCol w:w="2264"/>
@@ -2484,7 +2484,7 @@
       </w:tblGrid>
       <w:tr>
         <w:trPr>
-          <w:trHeight w:val="705" w:hRule="atLeast"/>
+          <w:trHeight w:val="705"/>
         </w:trPr>
         <w:tc>
           <w:tcPr>
@@ -2495,7 +2495,7 @@
           <w:p>
             <w:pPr>
               <w:pStyle w:val="TableParagraph"/>
-              <w:spacing w:line="240" w:lineRule="auto" w:before="61"/>
+              <w:spacing w:before="61" w:line="240" w:lineRule="auto"/>
               <w:ind w:left="5768" w:right="5768"/>
               <w:jc w:val="center"/>
               <w:rPr>
@@ -2507,6 +2507,7 @@
                 <w:color w:val="FFFFFF"/>
                 <w:sz w:val="40"/>
               </w:rPr>
+              <w:lastRenderedPageBreak/>
               <w:t>Lista</w:t>
             </w:r>
             <w:r>
@@ -2515,7 +2516,7 @@
                 <w:spacing w:val="-6"/>
                 <w:sz w:val="40"/>
               </w:rPr>
-              <w:t> </w:t>
+              <w:t xml:space="preserve"> </w:t>
             </w:r>
             <w:r>
               <w:rPr>
@@ -2530,7 +2531,7 @@
                 <w:spacing w:val="-5"/>
                 <w:sz w:val="40"/>
               </w:rPr>
-              <w:t> </w:t>
+              <w:t xml:space="preserve"> </w:t>
             </w:r>
             <w:r>
               <w:rPr>
@@ -2544,7 +2545,7 @@
       </w:tr>
       <w:tr>
         <w:trPr>
-          <w:trHeight w:val="1035" w:hRule="atLeast"/>
+          <w:trHeight w:val="1035"/>
         </w:trPr>
         <w:tc>
           <w:tcPr>
@@ -2554,15 +2555,9 @@
           <w:p>
             <w:pPr>
               <w:pStyle w:val="TableParagraph"/>
-              <w:spacing w:line="240" w:lineRule="auto" w:before="97"/>
-              <w:rPr>
-                <w:sz w:val="22"/>
-              </w:rPr>
-            </w:pPr>
-            <w:r>
-              <w:rPr>
-                <w:sz w:val="22"/>
-              </w:rPr>
+              <w:spacing w:before="97" w:line="240" w:lineRule="auto"/>
+            </w:pPr>
+            <w:r>
               <w:t>Nombre</w:t>
             </w:r>
           </w:p>
@@ -2575,7 +2570,7 @@
           <w:p>
             <w:pPr>
               <w:pStyle w:val="TableParagraph"/>
-              <w:spacing w:line="240" w:lineRule="auto" w:before="4"/>
+              <w:spacing w:before="4" w:line="240" w:lineRule="auto"/>
               <w:rPr>
                 <w:sz w:val="23"/>
               </w:rPr>
@@ -2584,17 +2579,11 @@
           <w:p>
             <w:pPr>
               <w:pStyle w:val="TableParagraph"/>
-              <w:spacing w:line="240" w:lineRule="auto" w:before="0"/>
+              <w:spacing w:before="0" w:line="240" w:lineRule="auto"/>
               <w:ind w:left="1392" w:right="1397"/>
               <w:jc w:val="center"/>
-              <w:rPr>
-                <w:sz w:val="22"/>
-              </w:rPr>
-            </w:pPr>
-            <w:r>
-              <w:rPr>
-                <w:sz w:val="22"/>
-              </w:rPr>
+            </w:pPr>
+            <w:r>
               <w:t>Función</w:t>
             </w:r>
           </w:p>
@@ -2607,7 +2596,7 @@
           <w:p>
             <w:pPr>
               <w:pStyle w:val="TableParagraph"/>
-              <w:spacing w:line="240" w:lineRule="auto" w:before="0"/>
+              <w:spacing w:before="0" w:line="240" w:lineRule="auto"/>
               <w:rPr>
                 <w:sz w:val="26"/>
               </w:rPr>
@@ -2616,29 +2605,19 @@
           <w:p>
             <w:pPr>
               <w:pStyle w:val="TableParagraph"/>
-              <w:spacing w:line="240" w:lineRule="auto" w:before="218"/>
+              <w:spacing w:before="218" w:line="240" w:lineRule="auto"/>
               <w:ind w:left="1418"/>
-              <w:rPr>
-                <w:sz w:val="22"/>
-              </w:rPr>
-            </w:pPr>
-            <w:r>
-              <w:rPr>
-                <w:sz w:val="22"/>
-              </w:rPr>
+            </w:pPr>
+            <w:r>
               <w:t>Costo/Hora</w:t>
             </w:r>
             <w:r>
               <w:rPr>
                 <w:spacing w:val="-9"/>
-                <w:sz w:val="22"/>
-              </w:rPr>
-              <w:t> </w:t>
-            </w:r>
-            <w:r>
-              <w:rPr>
-                <w:sz w:val="22"/>
-              </w:rPr>
+              </w:rPr>
+              <w:t xml:space="preserve"> </w:t>
+            </w:r>
+            <w:r>
               <w:t>[Pesos]</w:t>
             </w:r>
           </w:p>
@@ -2651,42 +2630,28 @@
           <w:p>
             <w:pPr>
               <w:pStyle w:val="TableParagraph"/>
-              <w:spacing w:line="240" w:lineRule="auto" w:before="97"/>
+              <w:spacing w:before="97" w:line="240" w:lineRule="auto"/>
               <w:ind w:left="274"/>
-              <w:rPr>
-                <w:sz w:val="22"/>
-              </w:rPr>
-            </w:pPr>
-            <w:r>
-              <w:rPr>
-                <w:sz w:val="22"/>
-              </w:rPr>
+            </w:pPr>
+            <w:r>
               <w:t>Costo</w:t>
             </w:r>
             <w:r>
               <w:rPr>
                 <w:spacing w:val="-6"/>
-                <w:sz w:val="22"/>
-              </w:rPr>
-              <w:t> </w:t>
-            </w:r>
-            <w:r>
-              <w:rPr>
-                <w:sz w:val="22"/>
-              </w:rPr>
+              </w:rPr>
+              <w:t xml:space="preserve"> </w:t>
+            </w:r>
+            <w:r>
               <w:t>Total</w:t>
             </w:r>
             <w:r>
               <w:rPr>
                 <w:spacing w:val="-6"/>
-                <w:sz w:val="22"/>
-              </w:rPr>
-              <w:t> </w:t>
-            </w:r>
-            <w:r>
-              <w:rPr>
-                <w:sz w:val="22"/>
-              </w:rPr>
+              </w:rPr>
+              <w:t xml:space="preserve"> </w:t>
+            </w:r>
+            <w:r>
               <w:t>[Pesos]</w:t>
             </w:r>
           </w:p>
@@ -2699,7 +2664,7 @@
           <w:p>
             <w:pPr>
               <w:pStyle w:val="TableParagraph"/>
-              <w:spacing w:line="240" w:lineRule="auto" w:before="4"/>
+              <w:spacing w:before="4" w:line="240" w:lineRule="auto"/>
               <w:rPr>
                 <w:sz w:val="23"/>
               </w:rPr>
@@ -2708,29 +2673,19 @@
           <w:p>
             <w:pPr>
               <w:pStyle w:val="TableParagraph"/>
-              <w:spacing w:line="240" w:lineRule="auto" w:before="0"/>
+              <w:spacing w:before="0" w:line="240" w:lineRule="auto"/>
               <w:ind w:left="203"/>
-              <w:rPr>
-                <w:sz w:val="22"/>
-              </w:rPr>
-            </w:pPr>
-            <w:r>
-              <w:rPr>
-                <w:sz w:val="22"/>
-              </w:rPr>
+            </w:pPr>
+            <w:r>
               <w:t>Total</w:t>
             </w:r>
             <w:r>
               <w:rPr>
                 <w:spacing w:val="-6"/>
-                <w:sz w:val="22"/>
-              </w:rPr>
-              <w:t> </w:t>
-            </w:r>
-            <w:r>
-              <w:rPr>
-                <w:sz w:val="22"/>
-              </w:rPr>
+              </w:rPr>
+              <w:t xml:space="preserve"> </w:t>
+            </w:r>
+            <w:r>
               <w:t>Horas</w:t>
             </w:r>
           </w:p>
@@ -2739,38 +2694,38 @@
     </w:tbl>
     <w:p>
       <w:pPr>
-        <w:pStyle w:val="BodyText"/>
+        <w:pStyle w:val="Textoindependiente"/>
         <w:tabs>
-          <w:tab w:pos="3885" w:val="left" w:leader="none"/>
-          <w:tab w:pos="7559" w:val="left" w:leader="none"/>
-          <w:tab w:pos="10162" w:val="left" w:leader="none"/>
-          <w:tab w:pos="12865" w:val="right" w:leader="none"/>
+          <w:tab w:val="left" w:pos="3885"/>
+          <w:tab w:val="left" w:pos="7559"/>
+          <w:tab w:val="left" w:pos="10162"/>
+          <w:tab w:val="right" w:pos="12865"/>
         </w:tabs>
         <w:spacing w:before="120"/>
         <w:ind w:left="212"/>
       </w:pPr>
       <w:r>
-        <w:rPr/>
         <w:pict>
-          <v:rect style="position:absolute;margin-left:49.605999pt;margin-top:25.346796pt;width:742.675pt;height:2pt;mso-position-horizontal-relative:page;mso-position-vertical-relative:paragraph;z-index:-15728640;mso-wrap-distance-left:0;mso-wrap-distance-right:0" filled="true" fillcolor="#bababa" stroked="false">
-            <v:fill type="solid"/>
-            <w10:wrap type="topAndBottom"/>
+          <v:rect id="_x0000_s1026" style="position:absolute;left:0;text-align:left;margin-left:49.6pt;margin-top:25.35pt;width:742.7pt;height:2pt;z-index:-251657728;mso-wrap-distance-left:0;mso-wrap-distance-right:0;mso-position-horizontal-relative:page;mso-position-vertical-relative:text" fillcolor="#bababa" stroked="f">
+            <w10:wrap type="topAndBottom" anchorx="page"/>
           </v:rect>
         </w:pict>
       </w:r>
       <w:r>
-        <w:rPr/>
         <w:t>Ing.</w:t>
       </w:r>
       <w:r>
         <w:rPr>
           <w:spacing w:val="-5"/>
         </w:rPr>
-        <w:t> </w:t>
-      </w:r>
-      <w:r>
-        <w:rPr/>
+        <w:t xml:space="preserve"> </w:t>
+      </w:r>
+      <w:proofErr w:type="spellStart"/>
+      <w:r>
         <w:t>Electronico</w:t>
+      </w:r>
+      <w:proofErr w:type="spellEnd"/>
+      <w:r>
         <w:tab/>
         <w:t>Encargado</w:t>
       </w:r>
@@ -2778,23 +2733,25 @@
         <w:rPr>
           <w:spacing w:val="-5"/>
         </w:rPr>
-        <w:t> </w:t>
-      </w:r>
-      <w:r>
-        <w:rPr/>
+        <w:t xml:space="preserve"> </w:t>
+      </w:r>
+      <w:r>
         <w:t>del</w:t>
       </w:r>
       <w:r>
         <w:rPr>
           <w:spacing w:val="-5"/>
         </w:rPr>
-        <w:t> </w:t>
-      </w:r>
-      <w:r>
-        <w:rPr/>
+        <w:t xml:space="preserve"> </w:t>
+      </w:r>
+      <w:r>
         <w:t>proyecto</w:t>
+      </w:r>
+      <w:r>
         <w:tab/>
         <w:t>400</w:t>
+      </w:r>
+      <w:r>
         <w:tab/>
         <w:t>16000</w:t>
       </w:r>
@@ -2805,40 +2762,51 @@
         <w:tab/>
       </w:r>
       <w:r>
-        <w:rPr/>
         <w:t>40</w:t>
       </w:r>
     </w:p>
     <w:p>
       <w:pPr>
-        <w:spacing w:after="0"/>
         <w:sectPr>
           <w:pgSz w:w="16840" w:h="11900" w:orient="landscape"/>
-          <w:pgMar w:header="579" w:footer="916" w:top="1140" w:bottom="1100" w:left="880" w:right="860"/>
+          <w:pgMar w:top="1140" w:right="860" w:bottom="1100" w:left="880" w:header="579" w:footer="916" w:gutter="0"/>
+          <w:cols w:space="720"/>
         </w:sectPr>
       </w:pPr>
     </w:p>
     <w:p>
       <w:pPr>
-        <w:pStyle w:val="Heading1"/>
+        <w:pStyle w:val="Ttulo1"/>
         <w:tabs>
-          <w:tab w:pos="5714" w:val="left" w:leader="none"/>
-          <w:tab w:pos="14965" w:val="left" w:leader="none"/>
+          <w:tab w:val="left" w:pos="5714"/>
+          <w:tab w:val="left" w:pos="14965"/>
         </w:tabs>
+        <w:rPr>
+          <w:lang w:val="pt-BR"/>
+        </w:rPr>
       </w:pPr>
       <w:r>
         <w:rPr>
           <w:rFonts w:ascii="Times New Roman"/>
           <w:color w:val="FFFFFF"/>
-          <w:shd w:fill="135176" w:color="auto" w:val="clear"/>
-        </w:rPr>
-        <w:t> </w:t>
+          <w:shd w:val="clear" w:color="auto" w:fill="135176"/>
+        </w:rPr>
+        <w:lastRenderedPageBreak/>
+        <w:t xml:space="preserve"> </w:t>
+      </w:r>
+      <w:r>
+        <w:rPr>
+          <w:rFonts w:ascii="Times New Roman"/>
+          <w:color w:val="FFFFFF"/>
+          <w:shd w:val="clear" w:color="auto" w:fill="135176"/>
+        </w:rPr>
         <w:tab/>
       </w:r>
       <w:r>
         <w:rPr>
           <w:color w:val="FFFFFF"/>
-          <w:shd w:fill="135176" w:color="auto" w:val="clear"/>
+          <w:shd w:val="clear" w:color="auto" w:fill="135176"/>
+          <w:lang w:val="pt-BR"/>
         </w:rPr>
         <w:t>Diagrama</w:t>
       </w:r>
@@ -2846,14 +2814,16 @@
         <w:rPr>
           <w:color w:val="FFFFFF"/>
           <w:spacing w:val="-3"/>
-          <w:shd w:fill="135176" w:color="auto" w:val="clear"/>
-        </w:rPr>
-        <w:t> </w:t>
+          <w:shd w:val="clear" w:color="auto" w:fill="135176"/>
+          <w:lang w:val="pt-BR"/>
+        </w:rPr>
+        <w:t xml:space="preserve"> </w:t>
       </w:r>
       <w:r>
         <w:rPr>
           <w:color w:val="FFFFFF"/>
-          <w:shd w:fill="135176" w:color="auto" w:val="clear"/>
+          <w:shd w:val="clear" w:color="auto" w:fill="135176"/>
+          <w:lang w:val="pt-BR"/>
         </w:rPr>
         <w:t>de</w:t>
       </w:r>
@@ -2861,30 +2831,45 @@
         <w:rPr>
           <w:color w:val="FFFFFF"/>
           <w:spacing w:val="-3"/>
-          <w:shd w:fill="135176" w:color="auto" w:val="clear"/>
-        </w:rPr>
-        <w:t> </w:t>
-      </w:r>
+          <w:shd w:val="clear" w:color="auto" w:fill="135176"/>
+          <w:lang w:val="pt-BR"/>
+        </w:rPr>
+        <w:t xml:space="preserve"> </w:t>
+      </w:r>
+      <w:proofErr w:type="spellStart"/>
       <w:r>
         <w:rPr>
           <w:color w:val="FFFFFF"/>
-          <w:shd w:fill="135176" w:color="auto" w:val="clear"/>
+          <w:shd w:val="clear" w:color="auto" w:fill="135176"/>
+          <w:lang w:val="pt-BR"/>
         </w:rPr>
         <w:t>Gantt</w:t>
+      </w:r>
+      <w:proofErr w:type="spellEnd"/>
+      <w:r>
+        <w:rPr>
+          <w:color w:val="FFFFFF"/>
+          <w:shd w:val="clear" w:color="auto" w:fill="135176"/>
+          <w:lang w:val="pt-BR"/>
+        </w:rPr>
         <w:tab/>
       </w:r>
     </w:p>
     <w:p>
       <w:pPr>
-        <w:pStyle w:val="BodyText"/>
+        <w:pStyle w:val="Textoindependiente"/>
         <w:rPr>
           <w:sz w:val="28"/>
+          <w:lang w:val="pt-BR"/>
         </w:rPr>
       </w:pPr>
       <w:r>
-        <w:rPr/>
+        <w:rPr>
+          <w:noProof/>
+          <w:lang w:val="es-AR" w:eastAsia="es-AR"/>
+        </w:rPr>
         <w:drawing>
-          <wp:anchor distT="0" distB="0" distL="0" distR="0" allowOverlap="1" layoutInCell="1" locked="0" behindDoc="0" simplePos="0" relativeHeight="1">
+          <wp:anchor distT="0" distB="0" distL="0" distR="0" simplePos="0" relativeHeight="251657728" behindDoc="0" locked="0" layoutInCell="1" allowOverlap="1">
             <wp:simplePos x="0" y="0"/>
             <wp:positionH relativeFrom="page">
               <wp:posOffset>629996</wp:posOffset>
@@ -2897,17 +2882,17 @@
             <wp:wrapTopAndBottom/>
             <wp:docPr id="1" name="image1.jpeg"/>
             <wp:cNvGraphicFramePr>
-              <a:graphicFrameLocks noChangeAspect="1"/>
+              <a:graphicFrameLocks xmlns:a="http://schemas.openxmlformats.org/drawingml/2006/main" noChangeAspect="1"/>
             </wp:cNvGraphicFramePr>
-            <a:graphic>
+            <a:graphic xmlns:a="http://schemas.openxmlformats.org/drawingml/2006/main">
               <a:graphicData uri="http://schemas.openxmlformats.org/drawingml/2006/picture">
-                <pic:pic>
+                <pic:pic xmlns:pic="http://schemas.openxmlformats.org/drawingml/2006/picture">
                   <pic:nvPicPr>
                     <pic:cNvPr id="2" name="image1.jpeg"/>
                     <pic:cNvPicPr/>
                   </pic:nvPicPr>
                   <pic:blipFill>
-                    <a:blip r:embed="rId7" cstate="print"/>
+                    <a:blip r:embed="rId10" cstate="print"/>
                     <a:stretch>
                       <a:fillRect/>
                     </a:stretch>
@@ -2930,27 +2915,28 @@
     </w:p>
     <w:p>
       <w:pPr>
-        <w:spacing w:after="0"/>
         <w:rPr>
           <w:sz w:val="28"/>
+          <w:lang w:val="pt-BR"/>
         </w:rPr>
         <w:sectPr>
           <w:pgSz w:w="16840" w:h="11900" w:orient="landscape"/>
-          <w:pgMar w:header="579" w:footer="916" w:top="1140" w:bottom="1100" w:left="880" w:right="860"/>
+          <w:pgMar w:top="1140" w:right="860" w:bottom="1100" w:left="880" w:header="579" w:footer="916" w:gutter="0"/>
+          <w:cols w:space="720"/>
         </w:sectPr>
       </w:pPr>
     </w:p>
     <w:p>
       <w:pPr>
         <w:tabs>
-          <w:tab w:pos="5415" w:val="left" w:leader="none"/>
-          <w:tab w:pos="14965" w:val="left" w:leader="none"/>
+          <w:tab w:val="left" w:pos="5415"/>
+          <w:tab w:val="left" w:pos="14965"/>
         </w:tabs>
         <w:spacing w:before="91"/>
-        <w:ind w:left="112" w:right="0" w:firstLine="0"/>
-        <w:jc w:val="left"/>
+        <w:ind w:left="112"/>
         <w:rPr>
           <w:sz w:val="40"/>
+          <w:lang w:val="pt-BR"/>
         </w:rPr>
       </w:pPr>
       <w:r>
@@ -2958,16 +2944,28 @@
           <w:rFonts w:ascii="Times New Roman"/>
           <w:color w:val="FFFFFF"/>
           <w:sz w:val="40"/>
-          <w:shd w:fill="135176" w:color="auto" w:val="clear"/>
-        </w:rPr>
-        <w:t> </w:t>
-        <w:tab/>
-      </w:r>
-      <w:r>
-        <w:rPr>
+          <w:shd w:val="clear" w:color="auto" w:fill="135176"/>
+          <w:lang w:val="pt-BR"/>
+        </w:rPr>
+        <w:lastRenderedPageBreak/>
+        <w:t xml:space="preserve"> </w:t>
+      </w:r>
+      <w:r>
+        <w:rPr>
+          <w:rFonts w:ascii="Times New Roman"/>
           <w:color w:val="FFFFFF"/>
           <w:sz w:val="40"/>
-          <w:shd w:fill="135176" w:color="auto" w:val="clear"/>
+          <w:shd w:val="clear" w:color="auto" w:fill="135176"/>
+          <w:lang w:val="pt-BR"/>
+        </w:rPr>
+        <w:tab/>
+      </w:r>
+      <w:r>
+        <w:rPr>
+          <w:color w:val="FFFFFF"/>
+          <w:sz w:val="40"/>
+          <w:shd w:val="clear" w:color="auto" w:fill="135176"/>
+          <w:lang w:val="pt-BR"/>
         </w:rPr>
         <w:t>Diagrama</w:t>
       </w:r>
@@ -2976,15 +2974,17 @@
           <w:color w:val="FFFFFF"/>
           <w:spacing w:val="-4"/>
           <w:sz w:val="40"/>
-          <w:shd w:fill="135176" w:color="auto" w:val="clear"/>
-        </w:rPr>
-        <w:t> </w:t>
+          <w:shd w:val="clear" w:color="auto" w:fill="135176"/>
+          <w:lang w:val="pt-BR"/>
+        </w:rPr>
+        <w:t xml:space="preserve"> </w:t>
       </w:r>
       <w:r>
         <w:rPr>
           <w:color w:val="FFFFFF"/>
           <w:sz w:val="40"/>
-          <w:shd w:fill="135176" w:color="auto" w:val="clear"/>
+          <w:shd w:val="clear" w:color="auto" w:fill="135176"/>
+          <w:lang w:val="pt-BR"/>
         </w:rPr>
         <w:t>de</w:t>
       </w:r>
@@ -2993,54 +2993,68 @@
           <w:color w:val="FFFFFF"/>
           <w:spacing w:val="-4"/>
           <w:sz w:val="40"/>
-          <w:shd w:fill="135176" w:color="auto" w:val="clear"/>
-        </w:rPr>
-        <w:t> </w:t>
+          <w:shd w:val="clear" w:color="auto" w:fill="135176"/>
+          <w:lang w:val="pt-BR"/>
+        </w:rPr>
+        <w:t xml:space="preserve"> </w:t>
       </w:r>
       <w:r>
         <w:rPr>
           <w:color w:val="FFFFFF"/>
           <w:sz w:val="40"/>
-          <w:shd w:fill="135176" w:color="auto" w:val="clear"/>
+          <w:shd w:val="clear" w:color="auto" w:fill="135176"/>
+          <w:lang w:val="pt-BR"/>
         </w:rPr>
         <w:t>recursos</w:t>
+      </w:r>
+      <w:r>
+        <w:rPr>
+          <w:color w:val="FFFFFF"/>
+          <w:sz w:val="40"/>
+          <w:shd w:val="clear" w:color="auto" w:fill="135176"/>
+          <w:lang w:val="pt-BR"/>
+        </w:rPr>
         <w:tab/>
       </w:r>
     </w:p>
     <w:p>
       <w:pPr>
-        <w:pStyle w:val="BodyText"/>
-        <w:rPr>
+        <w:pStyle w:val="Textoindependiente"/>
+        <w:rPr>
+          <w:ins w:id="1" w:author="Carlos Rubén" w:date="2021-04-27T20:18:00Z"/>
           <w:sz w:val="28"/>
         </w:rPr>
       </w:pPr>
       <w:r>
-        <w:rPr/>
+        <w:rPr>
+          <w:noProof/>
+          <w:lang w:val="es-AR" w:eastAsia="es-AR"/>
+        </w:rPr>
         <w:drawing>
-          <wp:anchor distT="0" distB="0" distL="0" distR="0" allowOverlap="1" layoutInCell="1" locked="0" behindDoc="0" simplePos="0" relativeHeight="2">
+          <wp:anchor distT="0" distB="0" distL="0" distR="0" simplePos="0" relativeHeight="251656704" behindDoc="0" locked="0" layoutInCell="1" allowOverlap="1" wp14:anchorId="2BA407AA" wp14:editId="4EC6BC6E">
             <wp:simplePos x="0" y="0"/>
             <wp:positionH relativeFrom="page">
-              <wp:posOffset>629996</wp:posOffset>
+              <wp:posOffset>629920</wp:posOffset>
             </wp:positionH>
             <wp:positionV relativeFrom="paragraph">
-              <wp:posOffset>297976</wp:posOffset>
+              <wp:posOffset>154305</wp:posOffset>
             </wp:positionV>
-            <wp:extent cx="9371200" cy="1100137"/>
-            <wp:effectExtent l="0" t="0" r="0" b="0"/>
+            <wp:extent cx="9370695" cy="1099820"/>
+            <wp:effectExtent l="0" t="0" r="1905" b="5080"/>
             <wp:wrapTopAndBottom/>
             <wp:docPr id="3" name="image2.png"/>
             <wp:cNvGraphicFramePr>
-              <a:graphicFrameLocks noChangeAspect="1"/>
+              <a:graphicFrameLocks xmlns:a="http://schemas.openxmlformats.org/drawingml/2006/main" noChangeAspect="1"/>
             </wp:cNvGraphicFramePr>
-            <a:graphic>
+            <a:graphic xmlns:a="http://schemas.openxmlformats.org/drawingml/2006/main">
               <a:graphicData uri="http://schemas.openxmlformats.org/drawingml/2006/picture">
-                <pic:pic>
+                <pic:pic xmlns:pic="http://schemas.openxmlformats.org/drawingml/2006/picture">
                   <pic:nvPicPr>
                     <pic:cNvPr id="4" name="image2.png"/>
                     <pic:cNvPicPr/>
                   </pic:nvPicPr>
                   <pic:blipFill>
-                    <a:blip r:embed="rId8" cstate="print"/>
+                    <a:blip r:embed="rId11" cstate="print"/>
                     <a:stretch>
                       <a:fillRect/>
                     </a:stretch>
@@ -3048,7 +3062,7 @@
                   <pic:spPr>
                     <a:xfrm>
                       <a:off x="0" y="0"/>
-                      <a:ext cx="9371200" cy="1100137"/>
+                      <a:ext cx="9370695" cy="1099820"/>
                     </a:xfrm>
                     <a:prstGeom prst="rect">
                       <a:avLst/>
@@ -3061,32 +3075,354 @@
         </w:drawing>
       </w:r>
     </w:p>
+    <w:p>
+      <w:pPr>
+        <w:pStyle w:val="Textoindependiente"/>
+        <w:jc w:val="both"/>
+        <w:rPr>
+          <w:ins w:id="2" w:author="Carlos Rubén" w:date="2021-04-27T20:28:00Z"/>
+          <w:sz w:val="28"/>
+        </w:rPr>
+        <w:pPrChange w:id="3" w:author="Carlos Rubén" w:date="2021-04-27T20:28:00Z">
+          <w:pPr>
+            <w:pStyle w:val="Textoindependiente"/>
+          </w:pPr>
+        </w:pPrChange>
+      </w:pPr>
+      <w:ins w:id="4" w:author="Carlos Rubén" w:date="2021-04-27T20:18:00Z">
+        <w:r>
+          <w:rPr>
+            <w:sz w:val="28"/>
+          </w:rPr>
+          <w:t>En un trabajo real</w:t>
+        </w:r>
+      </w:ins>
+      <w:ins w:id="5" w:author="Carlos Rubén" w:date="2021-04-27T20:20:00Z">
+        <w:r>
+          <w:rPr>
+            <w:sz w:val="28"/>
+          </w:rPr>
+          <w:t>,</w:t>
+        </w:r>
+      </w:ins>
+      <w:ins w:id="6" w:author="Carlos Rubén" w:date="2021-04-27T20:18:00Z">
+        <w:r>
+          <w:rPr>
+            <w:sz w:val="28"/>
+          </w:rPr>
+          <w:t xml:space="preserve"> para </w:t>
+        </w:r>
+      </w:ins>
+      <w:ins w:id="7" w:author="Carlos Rubén" w:date="2021-04-27T20:20:00Z">
+        <w:r>
+          <w:rPr>
+            <w:sz w:val="28"/>
+          </w:rPr>
+          <w:t>cobrar</w:t>
+        </w:r>
+      </w:ins>
+      <w:ins w:id="8" w:author="Carlos Rubén" w:date="2021-04-27T20:18:00Z">
+        <w:r>
+          <w:rPr>
+            <w:sz w:val="28"/>
+          </w:rPr>
+          <w:t xml:space="preserve"> este trabajo ustedes deber</w:t>
+        </w:r>
+      </w:ins>
+      <w:ins w:id="9" w:author="Carlos Rubén" w:date="2021-04-27T20:19:00Z">
+        <w:r>
+          <w:rPr>
+            <w:sz w:val="28"/>
+          </w:rPr>
+          <w:t>ían entregar una factura</w:t>
+        </w:r>
+      </w:ins>
+      <w:ins w:id="10" w:author="Carlos Rubén" w:date="2021-04-27T20:20:00Z">
+        <w:r>
+          <w:rPr>
+            <w:sz w:val="28"/>
+          </w:rPr>
+          <w:t xml:space="preserve"> a la empresa que los contrate. </w:t>
+        </w:r>
+      </w:ins>
+      <w:ins w:id="11" w:author="Carlos Rubén" w:date="2021-04-27T20:21:00Z">
+        <w:r>
+          <w:rPr>
+            <w:sz w:val="28"/>
+          </w:rPr>
+          <w:t>E</w:t>
+        </w:r>
+      </w:ins>
+      <w:ins w:id="12" w:author="Carlos Rubén" w:date="2021-04-27T20:22:00Z">
+        <w:r>
+          <w:rPr>
+            <w:sz w:val="28"/>
+          </w:rPr>
+          <w:t xml:space="preserve">l monto de la factura, además del costo de las horas de trabajo, debe incluir los impuestos que se deben pagar al estado. Hay varios </w:t>
+        </w:r>
+      </w:ins>
+      <w:ins w:id="13" w:author="Carlos Rubén" w:date="2021-04-27T20:25:00Z">
+        <w:r>
+          <w:rPr>
+            <w:sz w:val="28"/>
+          </w:rPr>
+          <w:t>impuestos</w:t>
+        </w:r>
+      </w:ins>
+      <w:ins w:id="14" w:author="Carlos Rubén" w:date="2021-04-27T20:22:00Z">
+        <w:r>
+          <w:rPr>
+            <w:sz w:val="28"/>
+          </w:rPr>
+          <w:t xml:space="preserve"> que deben considerarse, entre los m</w:t>
+        </w:r>
+      </w:ins>
+      <w:ins w:id="15" w:author="Carlos Rubén" w:date="2021-04-27T20:23:00Z">
+        <w:r>
+          <w:rPr>
+            <w:sz w:val="28"/>
+          </w:rPr>
+          <w:t xml:space="preserve">ás conocidos están ingresos brutos </w:t>
+        </w:r>
+      </w:ins>
+      <w:ins w:id="16" w:author="Carlos Rubén" w:date="2021-04-27T20:25:00Z">
+        <w:r>
+          <w:rPr>
+            <w:sz w:val="28"/>
+          </w:rPr>
+          <w:t>y el IVA (</w:t>
+        </w:r>
+      </w:ins>
+      <w:ins w:id="17" w:author="Carlos Rubén" w:date="2021-04-27T20:26:00Z">
+        <w:r>
+          <w:rPr>
+            <w:sz w:val="28"/>
+          </w:rPr>
+          <w:t>Impuesto al valor agregado</w:t>
+        </w:r>
+      </w:ins>
+      <w:ins w:id="18" w:author="Carlos Rubén" w:date="2021-04-27T20:25:00Z">
+        <w:r>
+          <w:rPr>
+            <w:sz w:val="28"/>
+          </w:rPr>
+          <w:t>)</w:t>
+        </w:r>
+      </w:ins>
+      <w:ins w:id="19" w:author="Carlos Rubén" w:date="2021-04-27T20:26:00Z">
+        <w:r>
+          <w:rPr>
+            <w:sz w:val="28"/>
+          </w:rPr>
+          <w:t xml:space="preserve">. </w:t>
+        </w:r>
+      </w:ins>
+      <w:ins w:id="20" w:author="Carlos Rubén" w:date="2021-04-27T20:27:00Z">
+        <w:r>
+          <w:rPr>
+            <w:sz w:val="28"/>
+          </w:rPr>
+          <w:t>El más fácil de computar es el IVA ya que al costo de las horas de trabajo deberían agregar el 21%.</w:t>
+        </w:r>
+      </w:ins>
+    </w:p>
+    <w:p>
+      <w:pPr>
+        <w:pStyle w:val="Textoindependiente"/>
+        <w:jc w:val="both"/>
+        <w:rPr>
+          <w:ins w:id="21" w:author="Carlos Rubén" w:date="2021-04-27T20:28:00Z"/>
+          <w:sz w:val="28"/>
+        </w:rPr>
+        <w:pPrChange w:id="22" w:author="Carlos Rubén" w:date="2021-04-27T20:28:00Z">
+          <w:pPr>
+            <w:pStyle w:val="Textoindependiente"/>
+          </w:pPr>
+        </w:pPrChange>
+      </w:pPr>
+    </w:p>
+    <w:p>
+      <w:pPr>
+        <w:pStyle w:val="Textoindependiente"/>
+        <w:jc w:val="both"/>
+        <w:rPr>
+          <w:ins w:id="23" w:author="Carlos Rubén" w:date="2021-04-27T20:31:00Z"/>
+          <w:sz w:val="28"/>
+        </w:rPr>
+        <w:pPrChange w:id="24" w:author="Carlos Rubén" w:date="2021-04-27T20:28:00Z">
+          <w:pPr>
+            <w:pStyle w:val="Textoindependiente"/>
+          </w:pPr>
+        </w:pPrChange>
+      </w:pPr>
+      <w:ins w:id="25" w:author="Carlos Rubén" w:date="2021-04-27T20:28:00Z">
+        <w:r>
+          <w:rPr>
+            <w:sz w:val="28"/>
+          </w:rPr>
+          <w:t xml:space="preserve">En un presupuesto por lo general, se informa el valor sin los impuestos y el valor con los impuesto, o haciendo una referencia a ello. </w:t>
+        </w:r>
+      </w:ins>
+      <w:ins w:id="26" w:author="Carlos Rubén" w:date="2021-04-27T20:31:00Z">
+        <w:r>
+          <w:rPr>
+            <w:sz w:val="28"/>
+          </w:rPr>
+          <w:t>Por ejemplo, en este caso sería: $14.000,00 + IVA 21%.-</w:t>
+        </w:r>
+      </w:ins>
+    </w:p>
+    <w:p>
+      <w:pPr>
+        <w:pStyle w:val="Textoindependiente"/>
+        <w:jc w:val="both"/>
+        <w:rPr>
+          <w:ins w:id="27" w:author="Carlos Rubén" w:date="2021-04-27T20:32:00Z"/>
+          <w:sz w:val="28"/>
+        </w:rPr>
+        <w:pPrChange w:id="28" w:author="Carlos Rubén" w:date="2021-04-27T20:28:00Z">
+          <w:pPr>
+            <w:pStyle w:val="Textoindependiente"/>
+          </w:pPr>
+        </w:pPrChange>
+      </w:pPr>
+    </w:p>
+    <w:p>
+      <w:pPr>
+        <w:pStyle w:val="Textoindependiente"/>
+        <w:jc w:val="both"/>
+        <w:rPr>
+          <w:ins w:id="29" w:author="Carlos Rubén" w:date="2021-04-27T20:27:00Z"/>
+          <w:sz w:val="28"/>
+        </w:rPr>
+        <w:pPrChange w:id="30" w:author="Carlos Rubén" w:date="2021-04-27T20:28:00Z">
+          <w:pPr>
+            <w:pStyle w:val="Textoindependiente"/>
+          </w:pPr>
+        </w:pPrChange>
+      </w:pPr>
+      <w:ins w:id="31" w:author="Carlos Rubén" w:date="2021-04-27T20:32:00Z">
+        <w:r>
+          <w:rPr>
+            <w:sz w:val="28"/>
+          </w:rPr>
+          <w:t xml:space="preserve">Otra cosa que suele agregarse en un presupuesto son las condiciones de pago. </w:t>
+        </w:r>
+      </w:ins>
+      <w:ins w:id="32" w:author="Carlos Rubén" w:date="2021-04-27T20:33:00Z">
+        <w:r>
+          <w:rPr>
+            <w:sz w:val="28"/>
+          </w:rPr>
+          <w:t>Por ejemplo, se agrega un texto que diga que se abona un 30% al momento de encargar el trabajo y el resto, o 70%, al momento de entrega.</w:t>
+        </w:r>
+      </w:ins>
+      <w:bookmarkStart w:id="33" w:name="_GoBack"/>
+      <w:bookmarkEnd w:id="33"/>
+    </w:p>
+    <w:p>
+      <w:pPr>
+        <w:pStyle w:val="Textoindependiente"/>
+        <w:rPr>
+          <w:ins w:id="34" w:author="Carlos Rubén" w:date="2021-04-27T20:28:00Z"/>
+          <w:sz w:val="28"/>
+        </w:rPr>
+      </w:pPr>
+    </w:p>
+    <w:p>
+      <w:pPr>
+        <w:pStyle w:val="Textoindependiente"/>
+        <w:rPr>
+          <w:ins w:id="35" w:author="Carlos Rubén" w:date="2021-04-27T20:27:00Z"/>
+          <w:sz w:val="28"/>
+        </w:rPr>
+      </w:pPr>
+    </w:p>
+    <w:p>
+      <w:pPr>
+        <w:pStyle w:val="Textoindependiente"/>
+        <w:rPr>
+          <w:sz w:val="28"/>
+        </w:rPr>
+      </w:pPr>
+    </w:p>
     <w:sectPr>
       <w:pgSz w:w="16840" w:h="11900" w:orient="landscape"/>
-      <w:pgMar w:header="579" w:footer="916" w:top="1140" w:bottom="1100" w:left="880" w:right="860"/>
+      <w:pgMar w:top="1140" w:right="860" w:bottom="1100" w:left="880" w:header="579" w:footer="916" w:gutter="0"/>
+      <w:cols w:space="720"/>
     </w:sectPr>
   </w:body>
 </w:document>
 </file>
 
+<file path=word/comments.xml><?xml version="1.0" encoding="utf-8"?>
+<w:comments xmlns:wpc="http://schemas.microsoft.com/office/word/2010/wordprocessingCanvas" xmlns:mc="http://schemas.openxmlformats.org/markup-compatibility/2006" xmlns:o="urn:schemas-microsoft-com:office:office" xmlns:r="http://schemas.openxmlformats.org/officeDocument/2006/relationships" xmlns:m="http://schemas.openxmlformats.org/officeDocument/2006/math" xmlns:v="urn:schemas-microsoft-com:vml" xmlns:wp14="http://schemas.microsoft.com/office/word/2010/wordprocessingDrawing" xmlns:wp="http://schemas.openxmlformats.org/drawingml/2006/wordprocessingDrawing" xmlns:w10="urn:schemas-microsoft-com:office:word" xmlns:w="http://schemas.openxmlformats.org/wordprocessingml/2006/main" xmlns:w14="http://schemas.microsoft.com/office/word/2010/wordml" xmlns:wpg="http://schemas.microsoft.com/office/word/2010/wordprocessingGroup" xmlns:wpi="http://schemas.microsoft.com/office/word/2010/wordprocessingInk" xmlns:wne="http://schemas.microsoft.com/office/word/2006/wordml" xmlns:wps="http://schemas.microsoft.com/office/word/2010/wordprocessingShape" mc:Ignorable="w14 wp14">
+  <w:comment w:id="0" w:author="Carlos Rubén" w:date="2021-04-27T20:17:00Z" w:initials="CR">
+    <w:p>
+      <w:pPr>
+        <w:pStyle w:val="Textocomentario"/>
+      </w:pPr>
+      <w:r>
+        <w:rPr>
+          <w:rStyle w:val="Refdecomentario"/>
+        </w:rPr>
+        <w:annotationRef/>
+      </w:r>
+      <w:r>
+        <w:t xml:space="preserve">Faltaría agregar la tarea de pruebas de laboratorio. Eso les llevó tiempo en el </w:t>
+      </w:r>
+      <w:proofErr w:type="spellStart"/>
+      <w:r>
+        <w:t>lab</w:t>
+      </w:r>
+      <w:proofErr w:type="spellEnd"/>
+      <w:r>
+        <w:t>.</w:t>
+      </w:r>
+    </w:p>
+  </w:comment>
+</w:comments>
+</file>
+
+<file path=word/endnotes.xml><?xml version="1.0" encoding="utf-8"?>
+<w:endnotes xmlns:wpc="http://schemas.microsoft.com/office/word/2010/wordprocessingCanvas" xmlns:mc="http://schemas.openxmlformats.org/markup-compatibility/2006" xmlns:o="urn:schemas-microsoft-com:office:office" xmlns:r="http://schemas.openxmlformats.org/officeDocument/2006/relationships" xmlns:m="http://schemas.openxmlformats.org/officeDocument/2006/math" xmlns:v="urn:schemas-microsoft-com:vml" xmlns:wp14="http://schemas.microsoft.com/office/word/2010/wordprocessingDrawing" xmlns:wp="http://schemas.openxmlformats.org/drawingml/2006/wordprocessingDrawing" xmlns:w10="urn:schemas-microsoft-com:office:word" xmlns:w="http://schemas.openxmlformats.org/wordprocessingml/2006/main" xmlns:w14="http://schemas.microsoft.com/office/word/2010/wordml" xmlns:wpg="http://schemas.microsoft.com/office/word/2010/wordprocessingGroup" xmlns:wpi="http://schemas.microsoft.com/office/word/2010/wordprocessingInk" xmlns:wne="http://schemas.microsoft.com/office/word/2006/wordml" xmlns:wps="http://schemas.microsoft.com/office/word/2010/wordprocessingShape" mc:Ignorable="w14 wp14">
+  <w:endnote w:type="separator" w:id="-1">
+    <w:p>
+      <w:r>
+        <w:separator/>
+      </w:r>
+    </w:p>
+  </w:endnote>
+  <w:endnote w:type="continuationSeparator" w:id="0">
+    <w:p>
+      <w:r>
+        <w:continuationSeparator/>
+      </w:r>
+    </w:p>
+  </w:endnote>
+</w:endnotes>
+</file>
+
 <file path=word/footer1.xml><?xml version="1.0" encoding="utf-8"?>
-<w:ftr xmlns:ve="http://schemas.openxmlformats.org/markup-compatibility/2006" xmlns:o="urn:schemas-microsoft-com:office:office" xmlns:r="http://schemas.openxmlformats.org/officeDocument/2006/relationships" xmlns:m="http://schemas.openxmlformats.org/officeDocument/2006/math" xmlns:v="urn:schemas-microsoft-com:vml" xmlns:wp="http://schemas.openxmlformats.org/drawingml/2006/wordprocessingDrawing" xmlns:w10="urn:schemas-microsoft-com:office:word" xmlns:w="http://schemas.openxmlformats.org/wordprocessingml/2006/main" xmlns:wne="http://schemas.microsoft.com/office/word/2006/wordml" xmlns:a="http://schemas.openxmlformats.org/drawingml/2006/main" xmlns:pic="http://schemas.openxmlformats.org/drawingml/2006/picture" xml:space="preserve">
+<w:ftr xmlns:wpc="http://schemas.microsoft.com/office/word/2010/wordprocessingCanvas" xmlns:mc="http://schemas.openxmlformats.org/markup-compatibility/2006" xmlns:o="urn:schemas-microsoft-com:office:office" xmlns:r="http://schemas.openxmlformats.org/officeDocument/2006/relationships" xmlns:m="http://schemas.openxmlformats.org/officeDocument/2006/math" xmlns:v="urn:schemas-microsoft-com:vml" xmlns:wp14="http://schemas.microsoft.com/office/word/2010/wordprocessingDrawing" xmlns:wp="http://schemas.openxmlformats.org/drawingml/2006/wordprocessingDrawing" xmlns:w10="urn:schemas-microsoft-com:office:word" xmlns:w="http://schemas.openxmlformats.org/wordprocessingml/2006/main" xmlns:w14="http://schemas.microsoft.com/office/word/2010/wordml" xmlns:wpg="http://schemas.microsoft.com/office/word/2010/wordprocessingGroup" xmlns:wpi="http://schemas.microsoft.com/office/word/2010/wordprocessingInk" xmlns:wne="http://schemas.microsoft.com/office/word/2006/wordml" xmlns:wps="http://schemas.microsoft.com/office/word/2010/wordprocessingShape" mc:Ignorable="w14 wp14">
   <w:p>
     <w:pPr>
-      <w:pStyle w:val="BodyText"/>
+      <w:pStyle w:val="Textoindependiente"/>
       <w:spacing w:line="14" w:lineRule="auto"/>
     </w:pPr>
     <w:r>
-      <w:rPr/>
       <w:pict>
-        <v:shape style="position:absolute;margin-left:762.195007pt;margin-top:538.206238pt;width:33.1pt;height:12.5pt;mso-position-horizontal-relative:page;mso-position-vertical-relative:page;z-index:-15917056" type="#_x0000_t202" filled="false" stroked="false">
+        <v:shapetype id="_x0000_t202" coordsize="21600,21600" o:spt="202" path="m,l,21600r21600,l21600,xe">
+          <v:stroke joinstyle="miter"/>
+          <v:path gradientshapeok="t" o:connecttype="rect"/>
+        </v:shapetype>
+        <v:shape id="_x0000_s2049" type="#_x0000_t202" style="position:absolute;margin-left:762.2pt;margin-top:538.2pt;width:33.1pt;height:12.5pt;z-index:-15917056;mso-position-horizontal-relative:page;mso-position-vertical-relative:page" filled="f" stroked="f">
           <v:textbox inset="0,0,0,0">
             <w:txbxContent>
               <w:p>
                 <w:pPr>
-                  <w:spacing w:line="249" w:lineRule="exact" w:before="0"/>
-                  <w:ind w:left="20" w:right="0" w:firstLine="0"/>
-                  <w:jc w:val="left"/>
+                  <w:spacing w:line="249" w:lineRule="exact"/>
+                  <w:ind w:left="20"/>
                   <w:rPr>
                     <w:sz w:val="18"/>
                   </w:rPr>
@@ -3102,34 +3438,34 @@
                     <w:spacing w:val="-3"/>
                     <w:sz w:val="18"/>
                   </w:rPr>
-                  <w:t> </w:t>
+                  <w:t xml:space="preserve"> </w:t>
                 </w:r>
                 <w:r>
-                  <w:rPr/>
                   <w:fldChar w:fldCharType="begin"/>
                 </w:r>
                 <w:r>
                   <w:rPr>
                     <w:sz w:val="18"/>
                   </w:rPr>
-                  <w:instrText> PAGE </w:instrText>
+                  <w:instrText xml:space="preserve"> PAGE </w:instrText>
                 </w:r>
                 <w:r>
-                  <w:rPr/>
                   <w:fldChar w:fldCharType="separate"/>
                 </w:r>
                 <w:r>
-                  <w:rPr/>
-                  <w:t>1</w:t>
+                  <w:rPr>
+                    <w:noProof/>
+                    <w:sz w:val="18"/>
+                  </w:rPr>
+                  <w:t>5</w:t>
                 </w:r>
                 <w:r>
-                  <w:rPr/>
                   <w:fldChar w:fldCharType="end"/>
                 </w:r>
               </w:p>
             </w:txbxContent>
           </v:textbox>
-          <w10:wrap type="none"/>
+          <w10:wrap anchorx="page" anchory="page"/>
         </v:shape>
       </w:pict>
     </w:r>
@@ -3137,28 +3473,45 @@
 </w:ftr>
 </file>
 
+<file path=word/footnotes.xml><?xml version="1.0" encoding="utf-8"?>
+<w:footnotes xmlns:wpc="http://schemas.microsoft.com/office/word/2010/wordprocessingCanvas" xmlns:mc="http://schemas.openxmlformats.org/markup-compatibility/2006" xmlns:o="urn:schemas-microsoft-com:office:office" xmlns:r="http://schemas.openxmlformats.org/officeDocument/2006/relationships" xmlns:m="http://schemas.openxmlformats.org/officeDocument/2006/math" xmlns:v="urn:schemas-microsoft-com:vml" xmlns:wp14="http://schemas.microsoft.com/office/word/2010/wordprocessingDrawing" xmlns:wp="http://schemas.openxmlformats.org/drawingml/2006/wordprocessingDrawing" xmlns:w10="urn:schemas-microsoft-com:office:word" xmlns:w="http://schemas.openxmlformats.org/wordprocessingml/2006/main" xmlns:w14="http://schemas.microsoft.com/office/word/2010/wordml" xmlns:wpg="http://schemas.microsoft.com/office/word/2010/wordprocessingGroup" xmlns:wpi="http://schemas.microsoft.com/office/word/2010/wordprocessingInk" xmlns:wne="http://schemas.microsoft.com/office/word/2006/wordml" xmlns:wps="http://schemas.microsoft.com/office/word/2010/wordprocessingShape" mc:Ignorable="w14 wp14">
+  <w:footnote w:type="separator" w:id="-1">
+    <w:p>
+      <w:r>
+        <w:separator/>
+      </w:r>
+    </w:p>
+  </w:footnote>
+  <w:footnote w:type="continuationSeparator" w:id="0">
+    <w:p>
+      <w:r>
+        <w:continuationSeparator/>
+      </w:r>
+    </w:p>
+  </w:footnote>
+</w:footnotes>
+</file>
+
 <file path=word/header1.xml><?xml version="1.0" encoding="utf-8"?>
-<w:hdr xmlns:ve="http://schemas.openxmlformats.org/markup-compatibility/2006" xmlns:o="urn:schemas-microsoft-com:office:office" xmlns:r="http://schemas.openxmlformats.org/officeDocument/2006/relationships" xmlns:m="http://schemas.openxmlformats.org/officeDocument/2006/math" xmlns:v="urn:schemas-microsoft-com:vml" xmlns:wp="http://schemas.openxmlformats.org/drawingml/2006/wordprocessingDrawing" xmlns:w10="urn:schemas-microsoft-com:office:word" xmlns:w="http://schemas.openxmlformats.org/wordprocessingml/2006/main" xmlns:wne="http://schemas.microsoft.com/office/word/2006/wordml" xmlns:a="http://schemas.openxmlformats.org/drawingml/2006/main" xmlns:pic="http://schemas.openxmlformats.org/drawingml/2006/picture" xml:space="preserve">
+<w:hdr xmlns:wpc="http://schemas.microsoft.com/office/word/2010/wordprocessingCanvas" xmlns:mc="http://schemas.openxmlformats.org/markup-compatibility/2006" xmlns:o="urn:schemas-microsoft-com:office:office" xmlns:r="http://schemas.openxmlformats.org/officeDocument/2006/relationships" xmlns:m="http://schemas.openxmlformats.org/officeDocument/2006/math" xmlns:v="urn:schemas-microsoft-com:vml" xmlns:wp14="http://schemas.microsoft.com/office/word/2010/wordprocessingDrawing" xmlns:wp="http://schemas.openxmlformats.org/drawingml/2006/wordprocessingDrawing" xmlns:w10="urn:schemas-microsoft-com:office:word" xmlns:w="http://schemas.openxmlformats.org/wordprocessingml/2006/main" xmlns:w14="http://schemas.microsoft.com/office/word/2010/wordml" xmlns:wpg="http://schemas.microsoft.com/office/word/2010/wordprocessingGroup" xmlns:wpi="http://schemas.microsoft.com/office/word/2010/wordprocessingInk" xmlns:wne="http://schemas.microsoft.com/office/word/2006/wordml" xmlns:wps="http://schemas.microsoft.com/office/word/2010/wordprocessingShape" mc:Ignorable="w14 wp14">
   <w:p>
     <w:pPr>
-      <w:pStyle w:val="BodyText"/>
+      <w:pStyle w:val="Textoindependiente"/>
       <w:spacing w:line="14" w:lineRule="auto"/>
     </w:pPr>
     <w:r>
-      <w:rPr/>
       <w:pict>
-        <v:shapetype id="_x0000_t202" o:spt="202" coordsize="21600,21600" path="m,l,21600r21600,l21600,xe">
+        <v:shapetype id="_x0000_t202" coordsize="21600,21600" o:spt="202" path="m,l,21600r21600,l21600,xe">
           <v:stroke joinstyle="miter"/>
           <v:path gradientshapeok="t" o:connecttype="rect"/>
         </v:shapetype>
-        <v:shape style="position:absolute;margin-left:704.648987pt;margin-top:27.969242pt;width:88.65pt;height:24.75pt;mso-position-horizontal-relative:page;mso-position-vertical-relative:page;z-index:-15917568" type="#_x0000_t202" filled="false" stroked="false">
+        <v:shape id="_x0000_s2050" type="#_x0000_t202" style="position:absolute;margin-left:704.65pt;margin-top:27.95pt;width:88.65pt;height:24.75pt;z-index:-15917568;mso-position-horizontal-relative:page;mso-position-vertical-relative:page" filled="f" stroked="f">
           <v:textbox inset="0,0,0,0">
             <w:txbxContent>
               <w:p>
                 <w:pPr>
-                  <w:spacing w:line="213" w:lineRule="auto" w:before="11"/>
+                  <w:spacing w:before="11" w:line="213" w:lineRule="auto"/>
                   <w:ind w:left="20" w:right="9" w:firstLine="556"/>
-                  <w:jc w:val="left"/>
                   <w:rPr>
                     <w:sz w:val="18"/>
                   </w:rPr>
@@ -3174,7 +3527,7 @@
                     <w:spacing w:val="-10"/>
                     <w:sz w:val="18"/>
                   </w:rPr>
-                  <w:t> </w:t>
+                  <w:t xml:space="preserve"> </w:t>
                 </w:r>
                 <w:r>
                   <w:rPr>
@@ -3187,7 +3540,7 @@
                     <w:spacing w:val="-54"/>
                     <w:sz w:val="18"/>
                   </w:rPr>
-                  <w:t> </w:t>
+                  <w:t xml:space="preserve"> </w:t>
                 </w:r>
                 <w:r>
                   <w:rPr>
@@ -3198,7 +3551,7 @@
               </w:p>
             </w:txbxContent>
           </v:textbox>
-          <w10:wrap type="none"/>
+          <w10:wrap anchorx="page" anchory="page"/>
         </v:shape>
       </w:pict>
     </w:r>
@@ -3207,14 +3560,14 @@
 </file>
 
 <file path=word/styles.xml><?xml version="1.0" encoding="utf-8"?>
-<w:styles xmlns:r="http://schemas.openxmlformats.org/officeDocument/2006/relationships" xmlns:w="http://schemas.openxmlformats.org/wordprocessingml/2006/main">
+<w:styles xmlns:mc="http://schemas.openxmlformats.org/markup-compatibility/2006" xmlns:r="http://schemas.openxmlformats.org/officeDocument/2006/relationships" xmlns:w="http://schemas.openxmlformats.org/wordprocessingml/2006/main" xmlns:w14="http://schemas.microsoft.com/office/word/2010/wordml" mc:Ignorable="w14">
   <w:docDefaults>
     <w:rPrDefault>
       <w:rPr>
-        <w:rFonts w:cstheme="minorBidi" w:hAnsiTheme="minorHAnsi" w:eastAsiaTheme="minorHAnsi" w:asciiTheme="minorHAnsi"/>
+        <w:rFonts w:asciiTheme="minorHAnsi" w:eastAsiaTheme="minorHAnsi" w:hAnsiTheme="minorHAnsi" w:cstheme="minorBidi"/>
         <w:sz w:val="22"/>
         <w:szCs w:val="22"/>
-        <w:lang w:val="en-US" w:bidi="ar-SA" w:eastAsia="en-US"/>
+        <w:lang w:val="en-US" w:eastAsia="en-US" w:bidi="ar-SA"/>
       </w:rPr>
     </w:rPrDefault>
     <w:pPrDefault>
@@ -3222,19 +3575,200 @@
         <w:widowControl w:val="0"/>
         <w:autoSpaceDE w:val="0"/>
         <w:autoSpaceDN w:val="0"/>
-        <w:spacing w:lineRule="auto" w:line="240" w:before="0" w:after="0"/>
-        <w:ind w:left="0" w:right="0"/>
-        <w:jc w:val="left"/>
       </w:pPr>
     </w:pPrDefault>
   </w:docDefaults>
-  <w:style w:styleId="DefaultParagraphFont" w:default="1" w:type="character">
+  <w:latentStyles w:defLockedState="0" w:defUIPriority="99" w:defSemiHidden="1" w:defUnhideWhenUsed="1" w:defQFormat="0" w:count="267">
+    <w:lsdException w:name="Normal" w:semiHidden="0" w:uiPriority="0" w:unhideWhenUsed="0" w:qFormat="1"/>
+    <w:lsdException w:name="heading 1" w:semiHidden="0" w:uiPriority="9" w:unhideWhenUsed="0" w:qFormat="1"/>
+    <w:lsdException w:name="heading 2" w:uiPriority="9" w:qFormat="1"/>
+    <w:lsdException w:name="heading 3" w:uiPriority="9" w:qFormat="1"/>
+    <w:lsdException w:name="heading 4" w:uiPriority="9" w:qFormat="1"/>
+    <w:lsdException w:name="heading 5" w:uiPriority="9" w:qFormat="1"/>
+    <w:lsdException w:name="heading 6" w:uiPriority="9" w:qFormat="1"/>
+    <w:lsdException w:name="heading 7" w:uiPriority="9" w:qFormat="1"/>
+    <w:lsdException w:name="heading 8" w:uiPriority="9" w:qFormat="1"/>
+    <w:lsdException w:name="heading 9" w:uiPriority="9" w:qFormat="1"/>
+    <w:lsdException w:name="toc 1" w:uiPriority="39"/>
+    <w:lsdException w:name="toc 2" w:uiPriority="39"/>
+    <w:lsdException w:name="toc 3" w:uiPriority="39"/>
+    <w:lsdException w:name="toc 4" w:uiPriority="39"/>
+    <w:lsdException w:name="toc 5" w:uiPriority="39"/>
+    <w:lsdException w:name="toc 6" w:uiPriority="39"/>
+    <w:lsdException w:name="toc 7" w:uiPriority="39"/>
+    <w:lsdException w:name="toc 8" w:uiPriority="39"/>
+    <w:lsdException w:name="toc 9" w:uiPriority="39"/>
+    <w:lsdException w:name="caption" w:uiPriority="35" w:qFormat="1"/>
+    <w:lsdException w:name="Title" w:semiHidden="0" w:uiPriority="10" w:unhideWhenUsed="0" w:qFormat="1"/>
+    <w:lsdException w:name="Default Paragraph Font" w:uiPriority="1"/>
+    <w:lsdException w:name="Subtitle" w:semiHidden="0" w:uiPriority="11" w:unhideWhenUsed="0" w:qFormat="1"/>
+    <w:lsdException w:name="Strong" w:semiHidden="0" w:uiPriority="22" w:unhideWhenUsed="0" w:qFormat="1"/>
+    <w:lsdException w:name="Emphasis" w:semiHidden="0" w:uiPriority="20" w:unhideWhenUsed="0" w:qFormat="1"/>
+    <w:lsdException w:name="Table Grid" w:semiHidden="0" w:uiPriority="59" w:unhideWhenUsed="0"/>
+    <w:lsdException w:name="Placeholder Text" w:unhideWhenUsed="0"/>
+    <w:lsdException w:name="No Spacing" w:semiHidden="0" w:uiPriority="1" w:unhideWhenUsed="0" w:qFormat="1"/>
+    <w:lsdException w:name="Light Shading" w:semiHidden="0" w:uiPriority="60" w:unhideWhenUsed="0"/>
+    <w:lsdException w:name="Light List" w:semiHidden="0" w:uiPriority="61" w:unhideWhenUsed="0"/>
+    <w:lsdException w:name="Light Grid" w:semiHidden="0" w:uiPriority="62" w:unhideWhenUsed="0"/>
+    <w:lsdException w:name="Medium Shading 1" w:semiHidden="0" w:uiPriority="63" w:unhideWhenUsed="0"/>
+    <w:lsdException w:name="Medium Shading 2" w:semiHidden="0" w:uiPriority="64" w:unhideWhenUsed="0"/>
+    <w:lsdException w:name="Medium List 1" w:semiHidden="0" w:uiPriority="65" w:unhideWhenUsed="0"/>
+    <w:lsdException w:name="Medium List 2" w:semiHidden="0" w:uiPriority="66" w:unhideWhenUsed="0"/>
+    <w:lsdException w:name="Medium Grid 1" w:semiHidden="0" w:uiPriority="67" w:unhideWhenUsed="0"/>
+    <w:lsdException w:name="Medium Grid 2" w:semiHidden="0" w:uiPriority="68" w:unhideWhenUsed="0"/>
+    <w:lsdException w:name="Medium Grid 3" w:semiHidden="0" w:uiPriority="69" w:unhideWhenUsed="0"/>
+    <w:lsdException w:name="Dark List" w:semiHidden="0" w:uiPriority="70" w:unhideWhenUsed="0"/>
+    <w:lsdException w:name="Colorful Shading" w:semiHidden="0" w:uiPriority="71" w:unhideWhenUsed="0"/>
+    <w:lsdException w:name="Colorful List" w:semiHidden="0" w:uiPriority="72" w:unhideWhenUsed="0"/>
+    <w:lsdException w:name="Colorful Grid" w:semiHidden="0" w:uiPriority="73" w:unhideWhenUsed="0"/>
+    <w:lsdException w:name="Light Shading Accent 1" w:semiHidden="0" w:uiPriority="60" w:unhideWhenUsed="0"/>
+    <w:lsdException w:name="Light List Accent 1" w:semiHidden="0" w:uiPriority="61" w:unhideWhenUsed="0"/>
+    <w:lsdException w:name="Light Grid Accent 1" w:semiHidden="0" w:uiPriority="62" w:unhideWhenUsed="0"/>
+    <w:lsdException w:name="Medium Shading 1 Accent 1" w:semiHidden="0" w:uiPriority="63" w:unhideWhenUsed="0"/>
+    <w:lsdException w:name="Medium Shading 2 Accent 1" w:semiHidden="0" w:uiPriority="64" w:unhideWhenUsed="0"/>
+    <w:lsdException w:name="Medium List 1 Accent 1" w:semiHidden="0" w:uiPriority="65" w:unhideWhenUsed="0"/>
+    <w:lsdException w:name="Revision" w:unhideWhenUsed="0"/>
+    <w:lsdException w:name="List Paragraph" w:semiHidden="0" w:uiPriority="34" w:unhideWhenUsed="0" w:qFormat="1"/>
+    <w:lsdException w:name="Quote" w:semiHidden="0" w:uiPriority="29" w:unhideWhenUsed="0" w:qFormat="1"/>
+    <w:lsdException w:name="Intense Quote" w:semiHidden="0" w:uiPriority="30" w:unhideWhenUsed="0" w:qFormat="1"/>
+    <w:lsdException w:name="Medium List 2 Accent 1" w:semiHidden="0" w:uiPriority="66" w:unhideWhenUsed="0"/>
+    <w:lsdException w:name="Medium Grid 1 Accent 1" w:semiHidden="0" w:uiPriority="67" w:unhideWhenUsed="0"/>
+    <w:lsdException w:name="Medium Grid 2 Accent 1" w:semiHidden="0" w:uiPriority="68" w:unhideWhenUsed="0"/>
+    <w:lsdException w:name="Medium Grid 3 Accent 1" w:semiHidden="0" w:uiPriority="69" w:unhideWhenUsed="0"/>
+    <w:lsdException w:name="Dark List Accent 1" w:semiHidden="0" w:uiPriority="70" w:unhideWhenUsed="0"/>
+    <w:lsdException w:name="Colorful Shading Accent 1" w:semiHidden="0" w:uiPriority="71" w:unhideWhenUsed="0"/>
+    <w:lsdException w:name="Colorful List Accent 1" w:semiHidden="0" w:uiPriority="72" w:unhideWhenUsed="0"/>
+    <w:lsdException w:name="Colorful Grid Accent 1" w:semiHidden="0" w:uiPriority="73" w:unhideWhenUsed="0"/>
+    <w:lsdException w:name="Light Shading Accent 2" w:semiHidden="0" w:uiPriority="60" w:unhideWhenUsed="0"/>
+    <w:lsdException w:name="Light List Accent 2" w:semiHidden="0" w:uiPriority="61" w:unhideWhenUsed="0"/>
+    <w:lsdException w:name="Light Grid Accent 2" w:semiHidden="0" w:uiPriority="62" w:unhideWhenUsed="0"/>
+    <w:lsdException w:name="Medium Shading 1 Accent 2" w:semiHidden="0" w:uiPriority="63" w:unhideWhenUsed="0"/>
+    <w:lsdException w:name="Medium Shading 2 Accent 2" w:semiHidden="0" w:uiPriority="64" w:unhideWhenUsed="0"/>
+    <w:lsdException w:name="Medium List 1 Accent 2" w:semiHidden="0" w:uiPriority="65" w:unhideWhenUsed="0"/>
+    <w:lsdException w:name="Medium List 2 Accent 2" w:semiHidden="0" w:uiPriority="66" w:unhideWhenUsed="0"/>
+    <w:lsdException w:name="Medium Grid 1 Accent 2" w:semiHidden="0" w:uiPriority="67" w:unhideWhenUsed="0"/>
+    <w:lsdException w:name="Medium Grid 2 Accent 2" w:semiHidden="0" w:uiPriority="68" w:unhideWhenUsed="0"/>
+    <w:lsdException w:name="Medium Grid 3 Accent 2" w:semiHidden="0" w:uiPriority="69" w:unhideWhenUsed="0"/>
+    <w:lsdException w:name="Dark List Accent 2" w:semiHidden="0" w:uiPriority="70" w:unhideWhenUsed="0"/>
+    <w:lsdException w:name="Colorful Shading Accent 2" w:semiHidden="0" w:uiPriority="71" w:unhideWhenUsed="0"/>
+    <w:lsdException w:name="Colorful List Accent 2" w:semiHidden="0" w:uiPriority="72" w:unhideWhenUsed="0"/>
+    <w:lsdException w:name="Colorful Grid Accent 2" w:semiHidden="0" w:uiPriority="73" w:unhideWhenUsed="0"/>
+    <w:lsdException w:name="Light Shading Accent 3" w:semiHidden="0" w:uiPriority="60" w:unhideWhenUsed="0"/>
+    <w:lsdException w:name="Light List Accent 3" w:semiHidden="0" w:uiPriority="61" w:unhideWhenUsed="0"/>
+    <w:lsdException w:name="Light Grid Accent 3" w:semiHidden="0" w:uiPriority="62" w:unhideWhenUsed="0"/>
+    <w:lsdException w:name="Medium Shading 1 Accent 3" w:semiHidden="0" w:uiPriority="63" w:unhideWhenUsed="0"/>
+    <w:lsdException w:name="Medium Shading 2 Accent 3" w:semiHidden="0" w:uiPriority="64" w:unhideWhenUsed="0"/>
+    <w:lsdException w:name="Medium List 1 Accent 3" w:semiHidden="0" w:uiPriority="65" w:unhideWhenUsed="0"/>
+    <w:lsdException w:name="Medium List 2 Accent 3" w:semiHidden="0" w:uiPriority="66" w:unhideWhenUsed="0"/>
+    <w:lsdException w:name="Medium Grid 1 Accent 3" w:semiHidden="0" w:uiPriority="67" w:unhideWhenUsed="0"/>
+    <w:lsdException w:name="Medium Grid 2 Accent 3" w:semiHidden="0" w:uiPriority="68" w:unhideWhenUsed="0"/>
+    <w:lsdException w:name="Medium Grid 3 Accent 3" w:semiHidden="0" w:uiPriority="69" w:unhideWhenUsed="0"/>
+    <w:lsdException w:name="Dark List Accent 3" w:semiHidden="0" w:uiPriority="70" w:unhideWhenUsed="0"/>
+    <w:lsdException w:name="Colorful Shading Accent 3" w:semiHidden="0" w:uiPriority="71" w:unhideWhenUsed="0"/>
+    <w:lsdException w:name="Colorful List Accent 3" w:semiHidden="0" w:uiPriority="72" w:unhideWhenUsed="0"/>
+    <w:lsdException w:name="Colorful Grid Accent 3" w:semiHidden="0" w:uiPriority="73" w:unhideWhenUsed="0"/>
+    <w:lsdException w:name="Light Shading Accent 4" w:semiHidden="0" w:uiPriority="60" w:unhideWhenUsed="0"/>
+    <w:lsdException w:name="Light List Accent 4" w:semiHidden="0" w:uiPriority="61" w:unhideWhenUsed="0"/>
+    <w:lsdException w:name="Light Grid Accent 4" w:semiHidden="0" w:uiPriority="62" w:unhideWhenUsed="0"/>
+    <w:lsdException w:name="Medium Shading 1 Accent 4" w:semiHidden="0" w:uiPriority="63" w:unhideWhenUsed="0"/>
+    <w:lsdException w:name="Medium Shading 2 Accent 4" w:semiHidden="0" w:uiPriority="64" w:unhideWhenUsed="0"/>
+    <w:lsdException w:name="Medium List 1 Accent 4" w:semiHidden="0" w:uiPriority="65" w:unhideWhenUsed="0"/>
+    <w:lsdException w:name="Medium List 2 Accent 4" w:semiHidden="0" w:uiPriority="66" w:unhideWhenUsed="0"/>
+    <w:lsdException w:name="Medium Grid 1 Accent 4" w:semiHidden="0" w:uiPriority="67" w:unhideWhenUsed="0"/>
+    <w:lsdException w:name="Medium Grid 2 Accent 4" w:semiHidden="0" w:uiPriority="68" w:unhideWhenUsed="0"/>
+    <w:lsdException w:name="Medium Grid 3 Accent 4" w:semiHidden="0" w:uiPriority="69" w:unhideWhenUsed="0"/>
+    <w:lsdException w:name="Dark List Accent 4" w:semiHidden="0" w:uiPriority="70" w:unhideWhenUsed="0"/>
+    <w:lsdException w:name="Colorful Shading Accent 4" w:semiHidden="0" w:uiPriority="71" w:unhideWhenUsed="0"/>
+    <w:lsdException w:name="Colorful List Accent 4" w:semiHidden="0" w:uiPriority="72" w:unhideWhenUsed="0"/>
+    <w:lsdException w:name="Colorful Grid Accent 4" w:semiHidden="0" w:uiPriority="73" w:unhideWhenUsed="0"/>
+    <w:lsdException w:name="Light Shading Accent 5" w:semiHidden="0" w:uiPriority="60" w:unhideWhenUsed="0"/>
+    <w:lsdException w:name="Light List Accent 5" w:semiHidden="0" w:uiPriority="61" w:unhideWhenUsed="0"/>
+    <w:lsdException w:name="Light Grid Accent 5" w:semiHidden="0" w:uiPriority="62" w:unhideWhenUsed="0"/>
+    <w:lsdException w:name="Medium Shading 1 Accent 5" w:semiHidden="0" w:uiPriority="63" w:unhideWhenUsed="0"/>
+    <w:lsdException w:name="Medium Shading 2 Accent 5" w:semiHidden="0" w:uiPriority="64" w:unhideWhenUsed="0"/>
+    <w:lsdException w:name="Medium List 1 Accent 5" w:semiHidden="0" w:uiPriority="65" w:unhideWhenUsed="0"/>
+    <w:lsdException w:name="Medium List 2 Accent 5" w:semiHidden="0" w:uiPriority="66" w:unhideWhenUsed="0"/>
+    <w:lsdException w:name="Medium Grid 1 Accent 5" w:semiHidden="0" w:uiPriority="67" w:unhideWhenUsed="0"/>
+    <w:lsdException w:name="Medium Grid 2 Accent 5" w:semiHidden="0" w:uiPriority="68" w:unhideWhenUsed="0"/>
+    <w:lsdException w:name="Medium Grid 3 Accent 5" w:semiHidden="0" w:uiPriority="69" w:unhideWhenUsed="0"/>
+    <w:lsdException w:name="Dark List Accent 5" w:semiHidden="0" w:uiPriority="70" w:unhideWhenUsed="0"/>
+    <w:lsdException w:name="Colorful Shading Accent 5" w:semiHidden="0" w:uiPriority="71" w:unhideWhenUsed="0"/>
+    <w:lsdException w:name="Colorful List Accent 5" w:semiHidden="0" w:uiPriority="72" w:unhideWhenUsed="0"/>
+    <w:lsdException w:name="Colorful Grid Accent 5" w:semiHidden="0" w:uiPriority="73" w:unhideWhenUsed="0"/>
+    <w:lsdException w:name="Light Shading Accent 6" w:semiHidden="0" w:uiPriority="60" w:unhideWhenUsed="0"/>
+    <w:lsdException w:name="Light List Accent 6" w:semiHidden="0" w:uiPriority="61" w:unhideWhenUsed="0"/>
+    <w:lsdException w:name="Light Grid Accent 6" w:semiHidden="0" w:uiPriority="62" w:unhideWhenUsed="0"/>
+    <w:lsdException w:name="Medium Shading 1 Accent 6" w:semiHidden="0" w:uiPriority="63" w:unhideWhenUsed="0"/>
+    <w:lsdException w:name="Medium Shading 2 Accent 6" w:semiHidden="0" w:uiPriority="64" w:unhideWhenUsed="0"/>
+    <w:lsdException w:name="Medium List 1 Accent 6" w:semiHidden="0" w:uiPriority="65" w:unhideWhenUsed="0"/>
+    <w:lsdException w:name="Medium List 2 Accent 6" w:semiHidden="0" w:uiPriority="66" w:unhideWhenUsed="0"/>
+    <w:lsdException w:name="Medium Grid 1 Accent 6" w:semiHidden="0" w:uiPriority="67" w:unhideWhenUsed="0"/>
+    <w:lsdException w:name="Medium Grid 2 Accent 6" w:semiHidden="0" w:uiPriority="68" w:unhideWhenUsed="0"/>
+    <w:lsdException w:name="Medium Grid 3 Accent 6" w:semiHidden="0" w:uiPriority="69" w:unhideWhenUsed="0"/>
+    <w:lsdException w:name="Dark List Accent 6" w:semiHidden="0" w:uiPriority="70" w:unhideWhenUsed="0"/>
+    <w:lsdException w:name="Colorful Shading Accent 6" w:semiHidden="0" w:uiPriority="71" w:unhideWhenUsed="0"/>
+    <w:lsdException w:name="Colorful List Accent 6" w:semiHidden="0" w:uiPriority="72" w:unhideWhenUsed="0"/>
+    <w:lsdException w:name="Colorful Grid Accent 6" w:semiHidden="0" w:uiPriority="73" w:unhideWhenUsed="0"/>
+    <w:lsdException w:name="Subtle Emphasis" w:semiHidden="0" w:uiPriority="19" w:unhideWhenUsed="0" w:qFormat="1"/>
+    <w:lsdException w:name="Intense Emphasis" w:semiHidden="0" w:uiPriority="21" w:unhideWhenUsed="0" w:qFormat="1"/>
+    <w:lsdException w:name="Subtle Reference" w:semiHidden="0" w:uiPriority="31" w:unhideWhenUsed="0" w:qFormat="1"/>
+    <w:lsdException w:name="Intense Reference" w:semiHidden="0" w:uiPriority="32" w:unhideWhenUsed="0" w:qFormat="1"/>
+    <w:lsdException w:name="Book Title" w:semiHidden="0" w:uiPriority="33" w:unhideWhenUsed="0" w:qFormat="1"/>
+    <w:lsdException w:name="Bibliography" w:uiPriority="37"/>
+    <w:lsdException w:name="TOC Heading" w:uiPriority="39" w:qFormat="1"/>
+  </w:latentStyles>
+  <w:style w:type="paragraph" w:default="1" w:styleId="Normal">
+    <w:name w:val="Normal"/>
+    <w:uiPriority w:val="1"/>
+    <w:qFormat/>
+    <w:rPr>
+      <w:rFonts w:ascii="Lucida Sans Unicode" w:eastAsia="Lucida Sans Unicode" w:hAnsi="Lucida Sans Unicode" w:cs="Lucida Sans Unicode"/>
+      <w:lang w:val="es-ES"/>
+    </w:rPr>
+  </w:style>
+  <w:style w:type="paragraph" w:styleId="Ttulo1">
+    <w:name w:val="heading 1"/>
+    <w:basedOn w:val="Normal"/>
+    <w:uiPriority w:val="1"/>
+    <w:qFormat/>
+    <w:pPr>
+      <w:spacing w:before="91"/>
+      <w:ind w:left="112"/>
+      <w:outlineLvl w:val="0"/>
+    </w:pPr>
+    <w:rPr>
+      <w:sz w:val="40"/>
+      <w:szCs w:val="40"/>
+    </w:rPr>
+  </w:style>
+  <w:style w:type="character" w:default="1" w:styleId="Fuentedeprrafopredeter">
     <w:name w:val="Default Paragraph Font"/>
     <w:uiPriority w:val="1"/>
     <w:semiHidden/>
     <w:unhideWhenUsed/>
   </w:style>
-  <w:style w:styleId="TableNormal" w:default="1" w:type="table">
+  <w:style w:type="table" w:default="1" w:styleId="Tablanormal">
+    <w:name w:val="Normal Table"/>
+    <w:uiPriority w:val="99"/>
+    <w:semiHidden/>
+    <w:unhideWhenUsed/>
+    <w:tblPr>
+      <w:tblInd w:w="0" w:type="dxa"/>
+      <w:tblCellMar>
+        <w:top w:w="0" w:type="dxa"/>
+        <w:left w:w="108" w:type="dxa"/>
+        <w:bottom w:w="0" w:type="dxa"/>
+        <w:right w:w="108" w:type="dxa"/>
+      </w:tblCellMar>
+    </w:tblPr>
+  </w:style>
+  <w:style w:type="numbering" w:default="1" w:styleId="Sinlista">
+    <w:name w:val="No List"/>
+    <w:uiPriority w:val="99"/>
+    <w:semiHidden/>
+    <w:unhideWhenUsed/>
+  </w:style>
+  <w:style w:type="table" w:customStyle="1" w:styleId="TableNormal">
     <w:name w:val="Table Normal"/>
     <w:uiPriority w:val="2"/>
     <w:semiHidden/>
@@ -3250,63 +3784,23 @@
       </w:tblCellMar>
     </w:tblPr>
   </w:style>
-  <w:style w:styleId="NoList" w:default="1" w:type="numbering">
-    <w:name w:val="No List"/>
-    <w:uiPriority w:val="99"/>
-    <w:semiHidden/>
-    <w:unhideWhenUsed/>
-  </w:style>
-  <w:style w:default="1" w:styleId="Normal" w:type="paragraph">
-    <w:name w:val="Normal"/>
-    <w:uiPriority w:val="1"/>
-    <w:qFormat/>
-    <w:pPr/>
-    <w:rPr>
-      <w:rFonts w:ascii="Lucida Sans Unicode" w:hAnsi="Lucida Sans Unicode" w:eastAsia="Lucida Sans Unicode" w:cs="Lucida Sans Unicode"/>
-      <w:lang w:val="es-ES" w:eastAsia="en-US" w:bidi="ar-SA"/>
-    </w:rPr>
-  </w:style>
-  <w:style w:styleId="BodyText" w:type="paragraph">
+  <w:style w:type="paragraph" w:styleId="Textoindependiente">
     <w:name w:val="Body Text"/>
     <w:basedOn w:val="Normal"/>
     <w:uiPriority w:val="1"/>
     <w:qFormat/>
-    <w:pPr/>
     <w:rPr>
-      <w:rFonts w:ascii="Lucida Sans Unicode" w:hAnsi="Lucida Sans Unicode" w:eastAsia="Lucida Sans Unicode" w:cs="Lucida Sans Unicode"/>
       <w:sz w:val="20"/>
       <w:szCs w:val="20"/>
-      <w:lang w:val="es-ES" w:eastAsia="en-US" w:bidi="ar-SA"/>
     </w:rPr>
   </w:style>
-  <w:style w:styleId="Heading1" w:type="paragraph">
-    <w:name w:val="Heading 1"/>
-    <w:basedOn w:val="Normal"/>
-    <w:uiPriority w:val="1"/>
-    <w:qFormat/>
-    <w:pPr>
-      <w:spacing w:before="91"/>
-      <w:ind w:left="112"/>
-      <w:outlineLvl w:val="1"/>
-    </w:pPr>
-    <w:rPr>
-      <w:rFonts w:ascii="Lucida Sans Unicode" w:hAnsi="Lucida Sans Unicode" w:eastAsia="Lucida Sans Unicode" w:cs="Lucida Sans Unicode"/>
-      <w:sz w:val="40"/>
-      <w:szCs w:val="40"/>
-      <w:lang w:val="es-ES" w:eastAsia="en-US" w:bidi="ar-SA"/>
-    </w:rPr>
-  </w:style>
-  <w:style w:styleId="ListParagraph" w:type="paragraph">
+  <w:style w:type="paragraph" w:styleId="Prrafodelista">
     <w:name w:val="List Paragraph"/>
     <w:basedOn w:val="Normal"/>
     <w:uiPriority w:val="1"/>
     <w:qFormat/>
-    <w:pPr/>
-    <w:rPr>
-      <w:lang w:val="es-ES" w:eastAsia="en-US" w:bidi="ar-SA"/>
-    </w:rPr>
   </w:style>
-  <w:style w:styleId="TableParagraph" w:type="paragraph">
+  <w:style w:type="paragraph" w:customStyle="1" w:styleId="TableParagraph">
     <w:name w:val="Table Paragraph"/>
     <w:basedOn w:val="Normal"/>
     <w:uiPriority w:val="1"/>
@@ -3314,9 +3808,452 @@
     <w:pPr>
       <w:spacing w:before="13" w:line="256" w:lineRule="exact"/>
     </w:pPr>
+  </w:style>
+  <w:style w:type="character" w:styleId="Refdecomentario">
+    <w:name w:val="annotation reference"/>
+    <w:basedOn w:val="Fuentedeprrafopredeter"/>
+    <w:uiPriority w:val="99"/>
+    <w:semiHidden/>
+    <w:unhideWhenUsed/>
+    <w:rsid w:val="00B61CE2"/>
     <w:rPr>
-      <w:rFonts w:ascii="Lucida Sans Unicode" w:hAnsi="Lucida Sans Unicode" w:eastAsia="Lucida Sans Unicode" w:cs="Lucida Sans Unicode"/>
-      <w:lang w:val="es-ES" w:eastAsia="en-US" w:bidi="ar-SA"/>
+      <w:sz w:val="16"/>
+      <w:szCs w:val="16"/>
+    </w:rPr>
+  </w:style>
+  <w:style w:type="paragraph" w:styleId="Textocomentario">
+    <w:name w:val="annotation text"/>
+    <w:basedOn w:val="Normal"/>
+    <w:link w:val="TextocomentarioCar"/>
+    <w:uiPriority w:val="99"/>
+    <w:semiHidden/>
+    <w:unhideWhenUsed/>
+    <w:rsid w:val="00B61CE2"/>
+    <w:rPr>
+      <w:sz w:val="20"/>
+      <w:szCs w:val="20"/>
+    </w:rPr>
+  </w:style>
+  <w:style w:type="character" w:customStyle="1" w:styleId="TextocomentarioCar">
+    <w:name w:val="Texto comentario Car"/>
+    <w:basedOn w:val="Fuentedeprrafopredeter"/>
+    <w:link w:val="Textocomentario"/>
+    <w:uiPriority w:val="99"/>
+    <w:semiHidden/>
+    <w:rsid w:val="00B61CE2"/>
+    <w:rPr>
+      <w:rFonts w:ascii="Lucida Sans Unicode" w:eastAsia="Lucida Sans Unicode" w:hAnsi="Lucida Sans Unicode" w:cs="Lucida Sans Unicode"/>
+      <w:sz w:val="20"/>
+      <w:szCs w:val="20"/>
+      <w:lang w:val="es-ES"/>
+    </w:rPr>
+  </w:style>
+  <w:style w:type="paragraph" w:styleId="Asuntodelcomentario">
+    <w:name w:val="annotation subject"/>
+    <w:basedOn w:val="Textocomentario"/>
+    <w:next w:val="Textocomentario"/>
+    <w:link w:val="AsuntodelcomentarioCar"/>
+    <w:uiPriority w:val="99"/>
+    <w:semiHidden/>
+    <w:unhideWhenUsed/>
+    <w:rsid w:val="00B61CE2"/>
+    <w:rPr>
+      <w:b/>
+      <w:bCs/>
+    </w:rPr>
+  </w:style>
+  <w:style w:type="character" w:customStyle="1" w:styleId="AsuntodelcomentarioCar">
+    <w:name w:val="Asunto del comentario Car"/>
+    <w:basedOn w:val="TextocomentarioCar"/>
+    <w:link w:val="Asuntodelcomentario"/>
+    <w:uiPriority w:val="99"/>
+    <w:semiHidden/>
+    <w:rsid w:val="00B61CE2"/>
+    <w:rPr>
+      <w:rFonts w:ascii="Lucida Sans Unicode" w:eastAsia="Lucida Sans Unicode" w:hAnsi="Lucida Sans Unicode" w:cs="Lucida Sans Unicode"/>
+      <w:b/>
+      <w:bCs/>
+      <w:sz w:val="20"/>
+      <w:szCs w:val="20"/>
+      <w:lang w:val="es-ES"/>
+    </w:rPr>
+  </w:style>
+  <w:style w:type="paragraph" w:styleId="Textodeglobo">
+    <w:name w:val="Balloon Text"/>
+    <w:basedOn w:val="Normal"/>
+    <w:link w:val="TextodegloboCar"/>
+    <w:uiPriority w:val="99"/>
+    <w:semiHidden/>
+    <w:unhideWhenUsed/>
+    <w:rsid w:val="00B61CE2"/>
+    <w:rPr>
+      <w:rFonts w:ascii="Tahoma" w:hAnsi="Tahoma" w:cs="Tahoma"/>
+      <w:sz w:val="16"/>
+      <w:szCs w:val="16"/>
+    </w:rPr>
+  </w:style>
+  <w:style w:type="character" w:customStyle="1" w:styleId="TextodegloboCar">
+    <w:name w:val="Texto de globo Car"/>
+    <w:basedOn w:val="Fuentedeprrafopredeter"/>
+    <w:link w:val="Textodeglobo"/>
+    <w:uiPriority w:val="99"/>
+    <w:semiHidden/>
+    <w:rsid w:val="00B61CE2"/>
+    <w:rPr>
+      <w:rFonts w:ascii="Tahoma" w:eastAsia="Lucida Sans Unicode" w:hAnsi="Tahoma" w:cs="Tahoma"/>
+      <w:sz w:val="16"/>
+      <w:szCs w:val="16"/>
+      <w:lang w:val="es-ES"/>
+    </w:rPr>
+  </w:style>
+</w:styles>
+</file>
+
+<file path=word/stylesWithEffects.xml><?xml version="1.0" encoding="utf-8"?>
+<w:styles xmlns:wpc="http://schemas.microsoft.com/office/word/2010/wordprocessingCanvas" xmlns:mc="http://schemas.openxmlformats.org/markup-compatibility/2006" xmlns:o="urn:schemas-microsoft-com:office:office" xmlns:r="http://schemas.openxmlformats.org/officeDocument/2006/relationships" xmlns:m="http://schemas.openxmlformats.org/officeDocument/2006/math" xmlns:v="urn:schemas-microsoft-com:vml" xmlns:wp14="http://schemas.microsoft.com/office/word/2010/wordprocessingDrawing" xmlns:wp="http://schemas.openxmlformats.org/drawingml/2006/wordprocessingDrawing" xmlns:w10="urn:schemas-microsoft-com:office:word" xmlns:w="http://schemas.openxmlformats.org/wordprocessingml/2006/main" xmlns:w14="http://schemas.microsoft.com/office/word/2010/wordml" xmlns:wpg="http://schemas.microsoft.com/office/word/2010/wordprocessingGroup" xmlns:wpi="http://schemas.microsoft.com/office/word/2010/wordprocessingInk" xmlns:wne="http://schemas.microsoft.com/office/word/2006/wordml" xmlns:wps="http://schemas.microsoft.com/office/word/2010/wordprocessingShape" mc:Ignorable="w14 wp14">
+  <w:docDefaults>
+    <w:rPrDefault>
+      <w:rPr>
+        <w:rFonts w:asciiTheme="minorHAnsi" w:eastAsiaTheme="minorHAnsi" w:hAnsiTheme="minorHAnsi" w:cstheme="minorBidi"/>
+        <w:sz w:val="22"/>
+        <w:szCs w:val="22"/>
+        <w:lang w:val="en-US" w:eastAsia="en-US" w:bidi="ar-SA"/>
+      </w:rPr>
+    </w:rPrDefault>
+    <w:pPrDefault>
+      <w:pPr>
+        <w:widowControl w:val="0"/>
+        <w:autoSpaceDE w:val="0"/>
+        <w:autoSpaceDN w:val="0"/>
+      </w:pPr>
+    </w:pPrDefault>
+  </w:docDefaults>
+  <w:latentStyles w:defLockedState="0" w:defUIPriority="99" w:defSemiHidden="1" w:defUnhideWhenUsed="1" w:defQFormat="0" w:count="267">
+    <w:lsdException w:name="Normal" w:semiHidden="0" w:uiPriority="0" w:unhideWhenUsed="0" w:qFormat="1"/>
+    <w:lsdException w:name="heading 1" w:semiHidden="0" w:uiPriority="9" w:unhideWhenUsed="0" w:qFormat="1"/>
+    <w:lsdException w:name="heading 2" w:uiPriority="9" w:qFormat="1"/>
+    <w:lsdException w:name="heading 3" w:uiPriority="9" w:qFormat="1"/>
+    <w:lsdException w:name="heading 4" w:uiPriority="9" w:qFormat="1"/>
+    <w:lsdException w:name="heading 5" w:uiPriority="9" w:qFormat="1"/>
+    <w:lsdException w:name="heading 6" w:uiPriority="9" w:qFormat="1"/>
+    <w:lsdException w:name="heading 7" w:uiPriority="9" w:qFormat="1"/>
+    <w:lsdException w:name="heading 8" w:uiPriority="9" w:qFormat="1"/>
+    <w:lsdException w:name="heading 9" w:uiPriority="9" w:qFormat="1"/>
+    <w:lsdException w:name="toc 1" w:uiPriority="39"/>
+    <w:lsdException w:name="toc 2" w:uiPriority="39"/>
+    <w:lsdException w:name="toc 3" w:uiPriority="39"/>
+    <w:lsdException w:name="toc 4" w:uiPriority="39"/>
+    <w:lsdException w:name="toc 5" w:uiPriority="39"/>
+    <w:lsdException w:name="toc 6" w:uiPriority="39"/>
+    <w:lsdException w:name="toc 7" w:uiPriority="39"/>
+    <w:lsdException w:name="toc 8" w:uiPriority="39"/>
+    <w:lsdException w:name="toc 9" w:uiPriority="39"/>
+    <w:lsdException w:name="caption" w:uiPriority="35" w:qFormat="1"/>
+    <w:lsdException w:name="Title" w:semiHidden="0" w:uiPriority="10" w:unhideWhenUsed="0" w:qFormat="1"/>
+    <w:lsdException w:name="Default Paragraph Font" w:uiPriority="1"/>
+    <w:lsdException w:name="Subtitle" w:semiHidden="0" w:uiPriority="11" w:unhideWhenUsed="0" w:qFormat="1"/>
+    <w:lsdException w:name="Strong" w:semiHidden="0" w:uiPriority="22" w:unhideWhenUsed="0" w:qFormat="1"/>
+    <w:lsdException w:name="Emphasis" w:semiHidden="0" w:uiPriority="20" w:unhideWhenUsed="0" w:qFormat="1"/>
+    <w:lsdException w:name="Table Grid" w:semiHidden="0" w:uiPriority="59" w:unhideWhenUsed="0"/>
+    <w:lsdException w:name="Placeholder Text" w:unhideWhenUsed="0"/>
+    <w:lsdException w:name="No Spacing" w:semiHidden="0" w:uiPriority="1" w:unhideWhenUsed="0" w:qFormat="1"/>
+    <w:lsdException w:name="Light Shading" w:semiHidden="0" w:uiPriority="60" w:unhideWhenUsed="0"/>
+    <w:lsdException w:name="Light List" w:semiHidden="0" w:uiPriority="61" w:unhideWhenUsed="0"/>
+    <w:lsdException w:name="Light Grid" w:semiHidden="0" w:uiPriority="62" w:unhideWhenUsed="0"/>
+    <w:lsdException w:name="Medium Shading 1" w:semiHidden="0" w:uiPriority="63" w:unhideWhenUsed="0"/>
+    <w:lsdException w:name="Medium Shading 2" w:semiHidden="0" w:uiPriority="64" w:unhideWhenUsed="0"/>
+    <w:lsdException w:name="Medium List 1" w:semiHidden="0" w:uiPriority="65" w:unhideWhenUsed="0"/>
+    <w:lsdException w:name="Medium List 2" w:semiHidden="0" w:uiPriority="66" w:unhideWhenUsed="0"/>
+    <w:lsdException w:name="Medium Grid 1" w:semiHidden="0" w:uiPriority="67" w:unhideWhenUsed="0"/>
+    <w:lsdException w:name="Medium Grid 2" w:semiHidden="0" w:uiPriority="68" w:unhideWhenUsed="0"/>
+    <w:lsdException w:name="Medium Grid 3" w:semiHidden="0" w:uiPriority="69" w:unhideWhenUsed="0"/>
+    <w:lsdException w:name="Dark List" w:semiHidden="0" w:uiPriority="70" w:unhideWhenUsed="0"/>
+    <w:lsdException w:name="Colorful Shading" w:semiHidden="0" w:uiPriority="71" w:unhideWhenUsed="0"/>
+    <w:lsdException w:name="Colorful List" w:semiHidden="0" w:uiPriority="72" w:unhideWhenUsed="0"/>
+    <w:lsdException w:name="Colorful Grid" w:semiHidden="0" w:uiPriority="73" w:unhideWhenUsed="0"/>
+    <w:lsdException w:name="Light Shading Accent 1" w:semiHidden="0" w:uiPriority="60" w:unhideWhenUsed="0"/>
+    <w:lsdException w:name="Light List Accent 1" w:semiHidden="0" w:uiPriority="61" w:unhideWhenUsed="0"/>
+    <w:lsdException w:name="Light Grid Accent 1" w:semiHidden="0" w:uiPriority="62" w:unhideWhenUsed="0"/>
+    <w:lsdException w:name="Medium Shading 1 Accent 1" w:semiHidden="0" w:uiPriority="63" w:unhideWhenUsed="0"/>
+    <w:lsdException w:name="Medium Shading 2 Accent 1" w:semiHidden="0" w:uiPriority="64" w:unhideWhenUsed="0"/>
+    <w:lsdException w:name="Medium List 1 Accent 1" w:semiHidden="0" w:uiPriority="65" w:unhideWhenUsed="0"/>
+    <w:lsdException w:name="Revision" w:unhideWhenUsed="0"/>
+    <w:lsdException w:name="List Paragraph" w:semiHidden="0" w:uiPriority="34" w:unhideWhenUsed="0" w:qFormat="1"/>
+    <w:lsdException w:name="Quote" w:semiHidden="0" w:uiPriority="29" w:unhideWhenUsed="0" w:qFormat="1"/>
+    <w:lsdException w:name="Intense Quote" w:semiHidden="0" w:uiPriority="30" w:unhideWhenUsed="0" w:qFormat="1"/>
+    <w:lsdException w:name="Medium List 2 Accent 1" w:semiHidden="0" w:uiPriority="66" w:unhideWhenUsed="0"/>
+    <w:lsdException w:name="Medium Grid 1 Accent 1" w:semiHidden="0" w:uiPriority="67" w:unhideWhenUsed="0"/>
+    <w:lsdException w:name="Medium Grid 2 Accent 1" w:semiHidden="0" w:uiPriority="68" w:unhideWhenUsed="0"/>
+    <w:lsdException w:name="Medium Grid 3 Accent 1" w:semiHidden="0" w:uiPriority="69" w:unhideWhenUsed="0"/>
+    <w:lsdException w:name="Dark List Accent 1" w:semiHidden="0" w:uiPriority="70" w:unhideWhenUsed="0"/>
+    <w:lsdException w:name="Colorful Shading Accent 1" w:semiHidden="0" w:uiPriority="71" w:unhideWhenUsed="0"/>
+    <w:lsdException w:name="Colorful List Accent 1" w:semiHidden="0" w:uiPriority="72" w:unhideWhenUsed="0"/>
+    <w:lsdException w:name="Colorful Grid Accent 1" w:semiHidden="0" w:uiPriority="73" w:unhideWhenUsed="0"/>
+    <w:lsdException w:name="Light Shading Accent 2" w:semiHidden="0" w:uiPriority="60" w:unhideWhenUsed="0"/>
+    <w:lsdException w:name="Light List Accent 2" w:semiHidden="0" w:uiPriority="61" w:unhideWhenUsed="0"/>
+    <w:lsdException w:name="Light Grid Accent 2" w:semiHidden="0" w:uiPriority="62" w:unhideWhenUsed="0"/>
+    <w:lsdException w:name="Medium Shading 1 Accent 2" w:semiHidden="0" w:uiPriority="63" w:unhideWhenUsed="0"/>
+    <w:lsdException w:name="Medium Shading 2 Accent 2" w:semiHidden="0" w:uiPriority="64" w:unhideWhenUsed="0"/>
+    <w:lsdException w:name="Medium List 1 Accent 2" w:semiHidden="0" w:uiPriority="65" w:unhideWhenUsed="0"/>
+    <w:lsdException w:name="Medium List 2 Accent 2" w:semiHidden="0" w:uiPriority="66" w:unhideWhenUsed="0"/>
+    <w:lsdException w:name="Medium Grid 1 Accent 2" w:semiHidden="0" w:uiPriority="67" w:unhideWhenUsed="0"/>
+    <w:lsdException w:name="Medium Grid 2 Accent 2" w:semiHidden="0" w:uiPriority="68" w:unhideWhenUsed="0"/>
+    <w:lsdException w:name="Medium Grid 3 Accent 2" w:semiHidden="0" w:uiPriority="69" w:unhideWhenUsed="0"/>
+    <w:lsdException w:name="Dark List Accent 2" w:semiHidden="0" w:uiPriority="70" w:unhideWhenUsed="0"/>
+    <w:lsdException w:name="Colorful Shading Accent 2" w:semiHidden="0" w:uiPriority="71" w:unhideWhenUsed="0"/>
+    <w:lsdException w:name="Colorful List Accent 2" w:semiHidden="0" w:uiPriority="72" w:unhideWhenUsed="0"/>
+    <w:lsdException w:name="Colorful Grid Accent 2" w:semiHidden="0" w:uiPriority="73" w:unhideWhenUsed="0"/>
+    <w:lsdException w:name="Light Shading Accent 3" w:semiHidden="0" w:uiPriority="60" w:unhideWhenUsed="0"/>
+    <w:lsdException w:name="Light List Accent 3" w:semiHidden="0" w:uiPriority="61" w:unhideWhenUsed="0"/>
+    <w:lsdException w:name="Light Grid Accent 3" w:semiHidden="0" w:uiPriority="62" w:unhideWhenUsed="0"/>
+    <w:lsdException w:name="Medium Shading 1 Accent 3" w:semiHidden="0" w:uiPriority="63" w:unhideWhenUsed="0"/>
+    <w:lsdException w:name="Medium Shading 2 Accent 3" w:semiHidden="0" w:uiPriority="64" w:unhideWhenUsed="0"/>
+    <w:lsdException w:name="Medium List 1 Accent 3" w:semiHidden="0" w:uiPriority="65" w:unhideWhenUsed="0"/>
+    <w:lsdException w:name="Medium List 2 Accent 3" w:semiHidden="0" w:uiPriority="66" w:unhideWhenUsed="0"/>
+    <w:lsdException w:name="Medium Grid 1 Accent 3" w:semiHidden="0" w:uiPriority="67" w:unhideWhenUsed="0"/>
+    <w:lsdException w:name="Medium Grid 2 Accent 3" w:semiHidden="0" w:uiPriority="68" w:unhideWhenUsed="0"/>
+    <w:lsdException w:name="Medium Grid 3 Accent 3" w:semiHidden="0" w:uiPriority="69" w:unhideWhenUsed="0"/>
+    <w:lsdException w:name="Dark List Accent 3" w:semiHidden="0" w:uiPriority="70" w:unhideWhenUsed="0"/>
+    <w:lsdException w:name="Colorful Shading Accent 3" w:semiHidden="0" w:uiPriority="71" w:unhideWhenUsed="0"/>
+    <w:lsdException w:name="Colorful List Accent 3" w:semiHidden="0" w:uiPriority="72" w:unhideWhenUsed="0"/>
+    <w:lsdException w:name="Colorful Grid Accent 3" w:semiHidden="0" w:uiPriority="73" w:unhideWhenUsed="0"/>
+    <w:lsdException w:name="Light Shading Accent 4" w:semiHidden="0" w:uiPriority="60" w:unhideWhenUsed="0"/>
+    <w:lsdException w:name="Light List Accent 4" w:semiHidden="0" w:uiPriority="61" w:unhideWhenUsed="0"/>
+    <w:lsdException w:name="Light Grid Accent 4" w:semiHidden="0" w:uiPriority="62" w:unhideWhenUsed="0"/>
+    <w:lsdException w:name="Medium Shading 1 Accent 4" w:semiHidden="0" w:uiPriority="63" w:unhideWhenUsed="0"/>
+    <w:lsdException w:name="Medium Shading 2 Accent 4" w:semiHidden="0" w:uiPriority="64" w:unhideWhenUsed="0"/>
+    <w:lsdException w:name="Medium List 1 Accent 4" w:semiHidden="0" w:uiPriority="65" w:unhideWhenUsed="0"/>
+    <w:lsdException w:name="Medium List 2 Accent 4" w:semiHidden="0" w:uiPriority="66" w:unhideWhenUsed="0"/>
+    <w:lsdException w:name="Medium Grid 1 Accent 4" w:semiHidden="0" w:uiPriority="67" w:unhideWhenUsed="0"/>
+    <w:lsdException w:name="Medium Grid 2 Accent 4" w:semiHidden="0" w:uiPriority="68" w:unhideWhenUsed="0"/>
+    <w:lsdException w:name="Medium Grid 3 Accent 4" w:semiHidden="0" w:uiPriority="69" w:unhideWhenUsed="0"/>
+    <w:lsdException w:name="Dark List Accent 4" w:semiHidden="0" w:uiPriority="70" w:unhideWhenUsed="0"/>
+    <w:lsdException w:name="Colorful Shading Accent 4" w:semiHidden="0" w:uiPriority="71" w:unhideWhenUsed="0"/>
+    <w:lsdException w:name="Colorful List Accent 4" w:semiHidden="0" w:uiPriority="72" w:unhideWhenUsed="0"/>
+    <w:lsdException w:name="Colorful Grid Accent 4" w:semiHidden="0" w:uiPriority="73" w:unhideWhenUsed="0"/>
+    <w:lsdException w:name="Light Shading Accent 5" w:semiHidden="0" w:uiPriority="60" w:unhideWhenUsed="0"/>
+    <w:lsdException w:name="Light List Accent 5" w:semiHidden="0" w:uiPriority="61" w:unhideWhenUsed="0"/>
+    <w:lsdException w:name="Light Grid Accent 5" w:semiHidden="0" w:uiPriority="62" w:unhideWhenUsed="0"/>
+    <w:lsdException w:name="Medium Shading 1 Accent 5" w:semiHidden="0" w:uiPriority="63" w:unhideWhenUsed="0"/>
+    <w:lsdException w:name="Medium Shading 2 Accent 5" w:semiHidden="0" w:uiPriority="64" w:unhideWhenUsed="0"/>
+    <w:lsdException w:name="Medium List 1 Accent 5" w:semiHidden="0" w:uiPriority="65" w:unhideWhenUsed="0"/>
+    <w:lsdException w:name="Medium List 2 Accent 5" w:semiHidden="0" w:uiPriority="66" w:unhideWhenUsed="0"/>
+    <w:lsdException w:name="Medium Grid 1 Accent 5" w:semiHidden="0" w:uiPriority="67" w:unhideWhenUsed="0"/>
+    <w:lsdException w:name="Medium Grid 2 Accent 5" w:semiHidden="0" w:uiPriority="68" w:unhideWhenUsed="0"/>
+    <w:lsdException w:name="Medium Grid 3 Accent 5" w:semiHidden="0" w:uiPriority="69" w:unhideWhenUsed="0"/>
+    <w:lsdException w:name="Dark List Accent 5" w:semiHidden="0" w:uiPriority="70" w:unhideWhenUsed="0"/>
+    <w:lsdException w:name="Colorful Shading Accent 5" w:semiHidden="0" w:uiPriority="71" w:unhideWhenUsed="0"/>
+    <w:lsdException w:name="Colorful List Accent 5" w:semiHidden="0" w:uiPriority="72" w:unhideWhenUsed="0"/>
+    <w:lsdException w:name="Colorful Grid Accent 5" w:semiHidden="0" w:uiPriority="73" w:unhideWhenUsed="0"/>
+    <w:lsdException w:name="Light Shading Accent 6" w:semiHidden="0" w:uiPriority="60" w:unhideWhenUsed="0"/>
+    <w:lsdException w:name="Light List Accent 6" w:semiHidden="0" w:uiPriority="61" w:unhideWhenUsed="0"/>
+    <w:lsdException w:name="Light Grid Accent 6" w:semiHidden="0" w:uiPriority="62" w:unhideWhenUsed="0"/>
+    <w:lsdException w:name="Medium Shading 1 Accent 6" w:semiHidden="0" w:uiPriority="63" w:unhideWhenUsed="0"/>
+    <w:lsdException w:name="Medium Shading 2 Accent 6" w:semiHidden="0" w:uiPriority="64" w:unhideWhenUsed="0"/>
+    <w:lsdException w:name="Medium List 1 Accent 6" w:semiHidden="0" w:uiPriority="65" w:unhideWhenUsed="0"/>
+    <w:lsdException w:name="Medium List 2 Accent 6" w:semiHidden="0" w:uiPriority="66" w:unhideWhenUsed="0"/>
+    <w:lsdException w:name="Medium Grid 1 Accent 6" w:semiHidden="0" w:uiPriority="67" w:unhideWhenUsed="0"/>
+    <w:lsdException w:name="Medium Grid 2 Accent 6" w:semiHidden="0" w:uiPriority="68" w:unhideWhenUsed="0"/>
+    <w:lsdException w:name="Medium Grid 3 Accent 6" w:semiHidden="0" w:uiPriority="69" w:unhideWhenUsed="0"/>
+    <w:lsdException w:name="Dark List Accent 6" w:semiHidden="0" w:uiPriority="70" w:unhideWhenUsed="0"/>
+    <w:lsdException w:name="Colorful Shading Accent 6" w:semiHidden="0" w:uiPriority="71" w:unhideWhenUsed="0"/>
+    <w:lsdException w:name="Colorful List Accent 6" w:semiHidden="0" w:uiPriority="72" w:unhideWhenUsed="0"/>
+    <w:lsdException w:name="Colorful Grid Accent 6" w:semiHidden="0" w:uiPriority="73" w:unhideWhenUsed="0"/>
+    <w:lsdException w:name="Subtle Emphasis" w:semiHidden="0" w:uiPriority="19" w:unhideWhenUsed="0" w:qFormat="1"/>
+    <w:lsdException w:name="Intense Emphasis" w:semiHidden="0" w:uiPriority="21" w:unhideWhenUsed="0" w:qFormat="1"/>
+    <w:lsdException w:name="Subtle Reference" w:semiHidden="0" w:uiPriority="31" w:unhideWhenUsed="0" w:qFormat="1"/>
+    <w:lsdException w:name="Intense Reference" w:semiHidden="0" w:uiPriority="32" w:unhideWhenUsed="0" w:qFormat="1"/>
+    <w:lsdException w:name="Book Title" w:semiHidden="0" w:uiPriority="33" w:unhideWhenUsed="0" w:qFormat="1"/>
+    <w:lsdException w:name="Bibliography" w:uiPriority="37"/>
+    <w:lsdException w:name="TOC Heading" w:uiPriority="39" w:qFormat="1"/>
+  </w:latentStyles>
+  <w:style w:type="paragraph" w:default="1" w:styleId="Normal">
+    <w:name w:val="Normal"/>
+    <w:uiPriority w:val="1"/>
+    <w:qFormat/>
+    <w:rPr>
+      <w:rFonts w:ascii="Lucida Sans Unicode" w:eastAsia="Lucida Sans Unicode" w:hAnsi="Lucida Sans Unicode" w:cs="Lucida Sans Unicode"/>
+      <w:lang w:val="es-ES"/>
+    </w:rPr>
+  </w:style>
+  <w:style w:type="paragraph" w:styleId="Ttulo1">
+    <w:name w:val="heading 1"/>
+    <w:basedOn w:val="Normal"/>
+    <w:uiPriority w:val="1"/>
+    <w:qFormat/>
+    <w:pPr>
+      <w:spacing w:before="91"/>
+      <w:ind w:left="112"/>
+      <w:outlineLvl w:val="0"/>
+    </w:pPr>
+    <w:rPr>
+      <w:sz w:val="40"/>
+      <w:szCs w:val="40"/>
+    </w:rPr>
+  </w:style>
+  <w:style w:type="character" w:default="1" w:styleId="Fuentedeprrafopredeter">
+    <w:name w:val="Default Paragraph Font"/>
+    <w:uiPriority w:val="1"/>
+    <w:semiHidden/>
+    <w:unhideWhenUsed/>
+  </w:style>
+  <w:style w:type="table" w:default="1" w:styleId="Tablanormal">
+    <w:name w:val="Normal Table"/>
+    <w:uiPriority w:val="99"/>
+    <w:semiHidden/>
+    <w:unhideWhenUsed/>
+    <w:tblPr>
+      <w:tblInd w:w="0" w:type="dxa"/>
+      <w:tblCellMar>
+        <w:top w:w="0" w:type="dxa"/>
+        <w:left w:w="108" w:type="dxa"/>
+        <w:bottom w:w="0" w:type="dxa"/>
+        <w:right w:w="108" w:type="dxa"/>
+      </w:tblCellMar>
+    </w:tblPr>
+  </w:style>
+  <w:style w:type="numbering" w:default="1" w:styleId="Sinlista">
+    <w:name w:val="No List"/>
+    <w:uiPriority w:val="99"/>
+    <w:semiHidden/>
+    <w:unhideWhenUsed/>
+  </w:style>
+  <w:style w:type="table" w:customStyle="1" w:styleId="TableNormal">
+    <w:name w:val="Table Normal"/>
+    <w:uiPriority w:val="2"/>
+    <w:semiHidden/>
+    <w:unhideWhenUsed/>
+    <w:qFormat/>
+    <w:tblPr>
+      <w:tblInd w:w="0" w:type="dxa"/>
+      <w:tblCellMar>
+        <w:top w:w="0" w:type="dxa"/>
+        <w:left w:w="0" w:type="dxa"/>
+        <w:bottom w:w="0" w:type="dxa"/>
+        <w:right w:w="0" w:type="dxa"/>
+      </w:tblCellMar>
+    </w:tblPr>
+  </w:style>
+  <w:style w:type="paragraph" w:styleId="Textoindependiente">
+    <w:name w:val="Body Text"/>
+    <w:basedOn w:val="Normal"/>
+    <w:uiPriority w:val="1"/>
+    <w:qFormat/>
+    <w:rPr>
+      <w:sz w:val="20"/>
+      <w:szCs w:val="20"/>
+    </w:rPr>
+  </w:style>
+  <w:style w:type="paragraph" w:styleId="Prrafodelista">
+    <w:name w:val="List Paragraph"/>
+    <w:basedOn w:val="Normal"/>
+    <w:uiPriority w:val="1"/>
+    <w:qFormat/>
+  </w:style>
+  <w:style w:type="paragraph" w:customStyle="1" w:styleId="TableParagraph">
+    <w:name w:val="Table Paragraph"/>
+    <w:basedOn w:val="Normal"/>
+    <w:uiPriority w:val="1"/>
+    <w:qFormat/>
+    <w:pPr>
+      <w:spacing w:before="13" w:line="256" w:lineRule="exact"/>
+    </w:pPr>
+  </w:style>
+  <w:style w:type="character" w:styleId="Refdecomentario">
+    <w:name w:val="annotation reference"/>
+    <w:basedOn w:val="Fuentedeprrafopredeter"/>
+    <w:uiPriority w:val="99"/>
+    <w:semiHidden/>
+    <w:unhideWhenUsed/>
+    <w:rsid w:val="00B61CE2"/>
+    <w:rPr>
+      <w:sz w:val="16"/>
+      <w:szCs w:val="16"/>
+    </w:rPr>
+  </w:style>
+  <w:style w:type="paragraph" w:styleId="Textocomentario">
+    <w:name w:val="annotation text"/>
+    <w:basedOn w:val="Normal"/>
+    <w:link w:val="TextocomentarioCar"/>
+    <w:uiPriority w:val="99"/>
+    <w:semiHidden/>
+    <w:unhideWhenUsed/>
+    <w:rsid w:val="00B61CE2"/>
+    <w:rPr>
+      <w:sz w:val="20"/>
+      <w:szCs w:val="20"/>
+    </w:rPr>
+  </w:style>
+  <w:style w:type="character" w:customStyle="1" w:styleId="TextocomentarioCar">
+    <w:name w:val="Texto comentario Car"/>
+    <w:basedOn w:val="Fuentedeprrafopredeter"/>
+    <w:link w:val="Textocomentario"/>
+    <w:uiPriority w:val="99"/>
+    <w:semiHidden/>
+    <w:rsid w:val="00B61CE2"/>
+    <w:rPr>
+      <w:rFonts w:ascii="Lucida Sans Unicode" w:eastAsia="Lucida Sans Unicode" w:hAnsi="Lucida Sans Unicode" w:cs="Lucida Sans Unicode"/>
+      <w:sz w:val="20"/>
+      <w:szCs w:val="20"/>
+      <w:lang w:val="es-ES"/>
+    </w:rPr>
+  </w:style>
+  <w:style w:type="paragraph" w:styleId="Asuntodelcomentario">
+    <w:name w:val="annotation subject"/>
+    <w:basedOn w:val="Textocomentario"/>
+    <w:next w:val="Textocomentario"/>
+    <w:link w:val="AsuntodelcomentarioCar"/>
+    <w:uiPriority w:val="99"/>
+    <w:semiHidden/>
+    <w:unhideWhenUsed/>
+    <w:rsid w:val="00B61CE2"/>
+    <w:rPr>
+      <w:b/>
+      <w:bCs/>
+    </w:rPr>
+  </w:style>
+  <w:style w:type="character" w:customStyle="1" w:styleId="AsuntodelcomentarioCar">
+    <w:name w:val="Asunto del comentario Car"/>
+    <w:basedOn w:val="TextocomentarioCar"/>
+    <w:link w:val="Asuntodelcomentario"/>
+    <w:uiPriority w:val="99"/>
+    <w:semiHidden/>
+    <w:rsid w:val="00B61CE2"/>
+    <w:rPr>
+      <w:rFonts w:ascii="Lucida Sans Unicode" w:eastAsia="Lucida Sans Unicode" w:hAnsi="Lucida Sans Unicode" w:cs="Lucida Sans Unicode"/>
+      <w:b/>
+      <w:bCs/>
+      <w:sz w:val="20"/>
+      <w:szCs w:val="20"/>
+      <w:lang w:val="es-ES"/>
+    </w:rPr>
+  </w:style>
+  <w:style w:type="paragraph" w:styleId="Textodeglobo">
+    <w:name w:val="Balloon Text"/>
+    <w:basedOn w:val="Normal"/>
+    <w:link w:val="TextodegloboCar"/>
+    <w:uiPriority w:val="99"/>
+    <w:semiHidden/>
+    <w:unhideWhenUsed/>
+    <w:rsid w:val="00B61CE2"/>
+    <w:rPr>
+      <w:rFonts w:ascii="Tahoma" w:hAnsi="Tahoma" w:cs="Tahoma"/>
+      <w:sz w:val="16"/>
+      <w:szCs w:val="16"/>
+    </w:rPr>
+  </w:style>
+  <w:style w:type="character" w:customStyle="1" w:styleId="TextodegloboCar">
+    <w:name w:val="Texto de globo Car"/>
+    <w:basedOn w:val="Fuentedeprrafopredeter"/>
+    <w:link w:val="Textodeglobo"/>
+    <w:uiPriority w:val="99"/>
+    <w:semiHidden/>
+    <w:rsid w:val="00B61CE2"/>
+    <w:rPr>
+      <w:rFonts w:ascii="Tahoma" w:eastAsia="Lucida Sans Unicode" w:hAnsi="Tahoma" w:cs="Tahoma"/>
+      <w:sz w:val="16"/>
+      <w:szCs w:val="16"/>
+      <w:lang w:val="es-ES"/>
     </w:rPr>
   </w:style>
 </w:styles>

</xml_diff>